<commit_message>
ece582 hw2 print final
</commit_message>
<xml_diff>
--- a/ece582_dsp/hw2plots.docx
+++ b/ece582_dsp/hw2plots.docx
@@ -13,7 +13,6 @@
           <w:b/>
         </w:rPr>
       </w:pPr>
-      <w:bookmarkStart w:id="0" w:name="_GoBack"/>
       <w:r>
         <w:rPr>
           <w:rFonts w:ascii="Times New Roman" w:hAnsi="Times New Roman" w:cs="Times New Roman"/>
@@ -22,7 +21,6 @@
         <w:t>4.3 b &amp; c)</w:t>
       </w:r>
     </w:p>
-    <w:bookmarkEnd w:id="0"/>
     <w:p>
       <w:pPr>
         <w:widowControl w:val="0"/>
@@ -366,13 +364,31 @@
         <w:rPr>
           <w:rFonts w:ascii="Times New Roman" w:hAnsi="Times New Roman" w:cs="Times New Roman"/>
         </w:rPr>
-        <w:t xml:space="preserve">plotted in figure 1 so </w:t>
-      </w:r>
-      <w:r>
-        <w:rPr>
-          <w:rFonts w:ascii="Times New Roman" w:hAnsi="Times New Roman" w:cs="Times New Roman"/>
-        </w:rPr>
-        <w:t xml:space="preserve">that the area under the curve is </w:t>
+        <w:t>plotted in fig.</w:t>
+      </w:r>
+      <w:r>
+        <w:rPr>
+          <w:rFonts w:ascii="Times New Roman" w:hAnsi="Times New Roman" w:cs="Times New Roman"/>
+        </w:rPr>
+        <w:t xml:space="preserve"> 1 </w:t>
+      </w:r>
+      <w:r>
+        <w:rPr>
+          <w:rFonts w:ascii="Times New Roman" w:hAnsi="Times New Roman" w:cs="Times New Roman"/>
+        </w:rPr>
+        <w:t xml:space="preserve">so that the </w:t>
+      </w:r>
+      <w:r>
+        <w:rPr>
+          <w:rFonts w:ascii="Times New Roman" w:hAnsi="Times New Roman" w:cs="Times New Roman"/>
+        </w:rPr>
+        <w:t xml:space="preserve">area under the curve </w:t>
+      </w:r>
+      <w:r>
+        <w:rPr>
+          <w:rFonts w:ascii="Times New Roman" w:hAnsi="Times New Roman" w:cs="Times New Roman"/>
+        </w:rPr>
+        <w:t xml:space="preserve">is </w:t>
       </w:r>
       <w:r>
         <w:rPr>
@@ -506,13 +522,25 @@
         <w:rPr>
           <w:rFonts w:ascii="Times New Roman" w:hAnsi="Times New Roman" w:cs="Times New Roman"/>
         </w:rPr>
-        <w:t xml:space="preserve">plotted along </w:t>
-      </w:r>
-      <w:r>
-        <w:rPr>
-          <w:rFonts w:ascii="Times New Roman" w:hAnsi="Times New Roman" w:cs="Times New Roman"/>
-        </w:rPr>
-        <w:t xml:space="preserve">with the analytically derived autocorrelation. </w:t>
+        <w:t xml:space="preserve">plotted </w:t>
+      </w:r>
+      <w:r>
+        <w:rPr>
+          <w:rFonts w:ascii="Times New Roman" w:hAnsi="Times New Roman" w:cs="Times New Roman"/>
+        </w:rPr>
+        <w:t>with</w:t>
+      </w:r>
+      <w:r>
+        <w:rPr>
+          <w:rFonts w:ascii="Times New Roman" w:hAnsi="Times New Roman" w:cs="Times New Roman"/>
+        </w:rPr>
+        <w:t xml:space="preserve"> </w:t>
+      </w:r>
+      <w:r>
+        <w:rPr>
+          <w:rFonts w:ascii="Times New Roman" w:hAnsi="Times New Roman" w:cs="Times New Roman"/>
+        </w:rPr>
+        <w:t xml:space="preserve">the analytically derived autocorrelation. </w:t>
       </w:r>
       <w:r>
         <w:rPr>
@@ -530,7 +558,19 @@
         <w:rPr>
           <w:rFonts w:ascii="Times New Roman" w:hAnsi="Times New Roman" w:cs="Times New Roman"/>
         </w:rPr>
-        <w:t xml:space="preserve">estimated using the </w:t>
+        <w:t xml:space="preserve">estimated </w:t>
+      </w:r>
+      <w:r>
+        <w:rPr>
+          <w:rFonts w:ascii="Times New Roman" w:hAnsi="Times New Roman" w:cs="Times New Roman"/>
+        </w:rPr>
+        <w:t>from</w:t>
+      </w:r>
+      <w:r>
+        <w:rPr>
+          <w:rFonts w:ascii="Times New Roman" w:hAnsi="Times New Roman" w:cs="Times New Roman"/>
+        </w:rPr>
+        <w:t xml:space="preserve"> the </w:t>
       </w:r>
       <w:r>
         <w:rPr>
@@ -604,7 +644,19 @@
         <w:rPr>
           <w:rFonts w:ascii="Times New Roman" w:hAnsi="Times New Roman" w:cs="Times New Roman"/>
         </w:rPr>
-        <w:t xml:space="preserve"> Given the results shown in figure 2 and 3, the difference equation derived in part a</w:t>
+        <w:t xml:space="preserve"> G</w:t>
+      </w:r>
+      <w:r>
+        <w:rPr>
+          <w:rFonts w:ascii="Times New Roman" w:hAnsi="Times New Roman" w:cs="Times New Roman"/>
+        </w:rPr>
+        <w:t>iven the results shown in figures</w:t>
+      </w:r>
+      <w:r>
+        <w:rPr>
+          <w:rFonts w:ascii="Times New Roman" w:hAnsi="Times New Roman" w:cs="Times New Roman"/>
+        </w:rPr>
+        <w:t xml:space="preserve"> 2 and 3, the difference equation derived in part a</w:t>
       </w:r>
       <w:r>
         <w:rPr>
@@ -616,7 +668,33 @@
         <w:rPr>
           <w:rFonts w:ascii="Times New Roman" w:hAnsi="Times New Roman" w:cs="Times New Roman"/>
         </w:rPr>
-        <w:t xml:space="preserve"> can be considered a valid and appropriate model for the Gaussian process.</w:t>
+        <w:t xml:space="preserve"> can be considered a valid and appropriate model for the Gaussian process</w:t>
+      </w:r>
+      <w:r>
+        <w:rPr>
+          <w:rFonts w:ascii="Times New Roman" w:hAnsi="Times New Roman" w:cs="Times New Roman"/>
+        </w:rPr>
+        <w:t xml:space="preserve"> </w:t>
+      </w:r>
+      <w:proofErr w:type="gramStart"/>
+      <w:r>
+        <w:rPr>
+          <w:rFonts w:ascii="Times New Roman" w:hAnsi="Times New Roman" w:cs="Times New Roman"/>
+        </w:rPr>
+        <w:t>x[</w:t>
+      </w:r>
+      <w:proofErr w:type="gramEnd"/>
+      <w:r>
+        <w:rPr>
+          <w:rFonts w:ascii="Times New Roman" w:hAnsi="Times New Roman" w:cs="Times New Roman"/>
+        </w:rPr>
+        <w:t>n]</w:t>
+      </w:r>
+      <w:r>
+        <w:rPr>
+          <w:rFonts w:ascii="Times New Roman" w:hAnsi="Times New Roman" w:cs="Times New Roman"/>
+        </w:rPr>
+        <w:t>.</w:t>
       </w:r>
     </w:p>
     <w:p>
@@ -3197,7 +3275,10 @@
         <w:autoSpaceDN w:val="0"/>
         <w:adjustRightInd w:val="0"/>
         <w:rPr>
-          <w:rFonts w:ascii="Courier" w:hAnsi="Courier" w:cs="Times New Roman"/>
+          <w:rFonts w:ascii="Courier" w:hAnsi="Courier" w:cs="Courier"/>
+          <w:color w:val="000000"/>
+          <w:sz w:val="20"/>
+          <w:szCs w:val="20"/>
         </w:rPr>
       </w:pPr>
       <w:proofErr w:type="gramStart"/>
@@ -3238,6 +3319,711 @@
         </w:rPr>
         <w:t>)</w:t>
       </w:r>
+    </w:p>
+    <w:p>
+      <w:pPr>
+        <w:widowControl w:val="0"/>
+        <w:autoSpaceDE w:val="0"/>
+        <w:autoSpaceDN w:val="0"/>
+        <w:adjustRightInd w:val="0"/>
+        <w:rPr>
+          <w:rFonts w:ascii="Courier" w:hAnsi="Courier" w:cs="Times New Roman"/>
+        </w:rPr>
+      </w:pPr>
+      <w:proofErr w:type="gramStart"/>
+      <w:r>
+        <w:rPr>
+          <w:rFonts w:ascii="Courier" w:hAnsi="Courier" w:cs="Courier"/>
+          <w:color w:val="00BFBF"/>
+          <w:sz w:val="20"/>
+          <w:szCs w:val="20"/>
+        </w:rPr>
+        <w:t>function</w:t>
+      </w:r>
+      <w:proofErr w:type="gramEnd"/>
+      <w:r>
+        <w:rPr>
+          <w:rFonts w:ascii="Courier" w:hAnsi="Courier" w:cs="Courier"/>
+          <w:color w:val="000000"/>
+          <w:sz w:val="20"/>
+          <w:szCs w:val="20"/>
+        </w:rPr>
+        <w:t xml:space="preserve"> </w:t>
+      </w:r>
+      <w:proofErr w:type="spellStart"/>
+      <w:r>
+        <w:rPr>
+          <w:rFonts w:ascii="Courier" w:hAnsi="Courier" w:cs="Courier"/>
+          <w:color w:val="000000"/>
+          <w:sz w:val="20"/>
+          <w:szCs w:val="20"/>
+        </w:rPr>
+        <w:t>rho_hat</w:t>
+      </w:r>
+      <w:proofErr w:type="spellEnd"/>
+      <w:r>
+        <w:rPr>
+          <w:rFonts w:ascii="Courier" w:hAnsi="Courier" w:cs="Courier"/>
+          <w:color w:val="000000"/>
+          <w:sz w:val="20"/>
+          <w:szCs w:val="20"/>
+        </w:rPr>
+        <w:t xml:space="preserve"> = </w:t>
+      </w:r>
+      <w:proofErr w:type="spellStart"/>
+      <w:r>
+        <w:rPr>
+          <w:rFonts w:ascii="Courier" w:hAnsi="Courier" w:cs="Courier"/>
+          <w:color w:val="000000"/>
+          <w:sz w:val="20"/>
+          <w:szCs w:val="20"/>
+        </w:rPr>
+        <w:t>calcAC</w:t>
+      </w:r>
+      <w:proofErr w:type="spellEnd"/>
+      <w:r>
+        <w:rPr>
+          <w:rFonts w:ascii="Courier" w:hAnsi="Courier" w:cs="Courier"/>
+          <w:color w:val="000000"/>
+          <w:sz w:val="20"/>
+          <w:szCs w:val="20"/>
+        </w:rPr>
+        <w:t>(</w:t>
+      </w:r>
+      <w:proofErr w:type="spellStart"/>
+      <w:r>
+        <w:rPr>
+          <w:rFonts w:ascii="Courier" w:hAnsi="Courier" w:cs="Courier"/>
+          <w:color w:val="000000"/>
+          <w:sz w:val="20"/>
+          <w:szCs w:val="20"/>
+        </w:rPr>
+        <w:t>x,nlags</w:t>
+      </w:r>
+      <w:proofErr w:type="spellEnd"/>
+      <w:r>
+        <w:rPr>
+          <w:rFonts w:ascii="Courier" w:hAnsi="Courier" w:cs="Courier"/>
+          <w:color w:val="000000"/>
+          <w:sz w:val="20"/>
+          <w:szCs w:val="20"/>
+        </w:rPr>
+        <w:t>)</w:t>
+      </w:r>
+    </w:p>
+    <w:p>
+      <w:pPr>
+        <w:widowControl w:val="0"/>
+        <w:autoSpaceDE w:val="0"/>
+        <w:autoSpaceDN w:val="0"/>
+        <w:adjustRightInd w:val="0"/>
+        <w:rPr>
+          <w:rFonts w:ascii="Courier" w:hAnsi="Courier" w:cs="Times New Roman"/>
+        </w:rPr>
+      </w:pPr>
+      <w:r>
+        <w:rPr>
+          <w:rFonts w:ascii="Courier" w:hAnsi="Courier" w:cs="Courier"/>
+          <w:color w:val="007F00"/>
+          <w:sz w:val="20"/>
+          <w:szCs w:val="20"/>
+        </w:rPr>
+        <w:t xml:space="preserve">% </w:t>
+      </w:r>
+      <w:proofErr w:type="gramStart"/>
+      <w:r>
+        <w:rPr>
+          <w:rFonts w:ascii="Courier" w:hAnsi="Courier" w:cs="Courier"/>
+          <w:color w:val="007F00"/>
+          <w:sz w:val="20"/>
+          <w:szCs w:val="20"/>
+        </w:rPr>
+        <w:t>calculate</w:t>
+      </w:r>
+      <w:proofErr w:type="gramEnd"/>
+      <w:r>
+        <w:rPr>
+          <w:rFonts w:ascii="Courier" w:hAnsi="Courier" w:cs="Courier"/>
+          <w:color w:val="007F00"/>
+          <w:sz w:val="20"/>
+          <w:szCs w:val="20"/>
+        </w:rPr>
+        <w:t xml:space="preserve"> the estimated normalized autocorrelation (</w:t>
+      </w:r>
+      <w:proofErr w:type="spellStart"/>
+      <w:r>
+        <w:rPr>
+          <w:rFonts w:ascii="Courier" w:hAnsi="Courier" w:cs="Courier"/>
+          <w:color w:val="007F00"/>
+          <w:sz w:val="20"/>
+          <w:szCs w:val="20"/>
+        </w:rPr>
+        <w:t>eqn</w:t>
+      </w:r>
+      <w:proofErr w:type="spellEnd"/>
+      <w:r>
+        <w:rPr>
+          <w:rFonts w:ascii="Courier" w:hAnsi="Courier" w:cs="Courier"/>
+          <w:color w:val="007F00"/>
+          <w:sz w:val="20"/>
+          <w:szCs w:val="20"/>
+        </w:rPr>
+        <w:t xml:space="preserve"> 1.2.1)</w:t>
+      </w:r>
+    </w:p>
+    <w:p>
+      <w:pPr>
+        <w:widowControl w:val="0"/>
+        <w:autoSpaceDE w:val="0"/>
+        <w:autoSpaceDN w:val="0"/>
+        <w:adjustRightInd w:val="0"/>
+        <w:rPr>
+          <w:rFonts w:ascii="Courier" w:hAnsi="Courier" w:cs="Times New Roman"/>
+        </w:rPr>
+      </w:pPr>
+      <w:r>
+        <w:rPr>
+          <w:rFonts w:ascii="Courier" w:hAnsi="Courier" w:cs="Courier"/>
+          <w:color w:val="007F00"/>
+          <w:sz w:val="20"/>
+          <w:szCs w:val="20"/>
+        </w:rPr>
+        <w:t xml:space="preserve">% </w:t>
+      </w:r>
+      <w:proofErr w:type="spellStart"/>
+      <w:proofErr w:type="gramStart"/>
+      <w:r>
+        <w:rPr>
+          <w:rFonts w:ascii="Courier" w:hAnsi="Courier" w:cs="Courier"/>
+          <w:color w:val="007F00"/>
+          <w:sz w:val="20"/>
+          <w:szCs w:val="20"/>
+        </w:rPr>
+        <w:t>nlags</w:t>
+      </w:r>
+      <w:proofErr w:type="spellEnd"/>
+      <w:proofErr w:type="gramEnd"/>
+      <w:r>
+        <w:rPr>
+          <w:rFonts w:ascii="Courier" w:hAnsi="Courier" w:cs="Courier"/>
+          <w:color w:val="007F00"/>
+          <w:sz w:val="20"/>
+          <w:szCs w:val="20"/>
+        </w:rPr>
+        <w:t xml:space="preserve"> specifics number of lags to calculate rho (starting from l = 0)</w:t>
+      </w:r>
+    </w:p>
+    <w:p>
+      <w:pPr>
+        <w:widowControl w:val="0"/>
+        <w:autoSpaceDE w:val="0"/>
+        <w:autoSpaceDN w:val="0"/>
+        <w:adjustRightInd w:val="0"/>
+        <w:rPr>
+          <w:rFonts w:ascii="Courier" w:hAnsi="Courier" w:cs="Times New Roman"/>
+        </w:rPr>
+      </w:pPr>
+      <w:r>
+        <w:rPr>
+          <w:rFonts w:ascii="Courier" w:hAnsi="Courier" w:cs="Courier"/>
+          <w:color w:val="007F00"/>
+          <w:sz w:val="20"/>
+          <w:szCs w:val="20"/>
+        </w:rPr>
+        <w:t xml:space="preserve">% </w:t>
+      </w:r>
+      <w:proofErr w:type="gramStart"/>
+      <w:r>
+        <w:rPr>
+          <w:rFonts w:ascii="Courier" w:hAnsi="Courier" w:cs="Courier"/>
+          <w:color w:val="007F00"/>
+          <w:sz w:val="20"/>
+          <w:szCs w:val="20"/>
+        </w:rPr>
+        <w:t>x</w:t>
+      </w:r>
+      <w:proofErr w:type="gramEnd"/>
+      <w:r>
+        <w:rPr>
+          <w:rFonts w:ascii="Courier" w:hAnsi="Courier" w:cs="Courier"/>
+          <w:color w:val="007F00"/>
+          <w:sz w:val="20"/>
+          <w:szCs w:val="20"/>
+        </w:rPr>
+        <w:t xml:space="preserve"> is the signal to </w:t>
+      </w:r>
+      <w:proofErr w:type="spellStart"/>
+      <w:r>
+        <w:rPr>
+          <w:rFonts w:ascii="Courier" w:hAnsi="Courier" w:cs="Courier"/>
+          <w:color w:val="007F00"/>
+          <w:sz w:val="20"/>
+          <w:szCs w:val="20"/>
+        </w:rPr>
+        <w:t>autocorr</w:t>
+      </w:r>
+      <w:proofErr w:type="spellEnd"/>
+      <w:r>
+        <w:rPr>
+          <w:rFonts w:ascii="Courier" w:hAnsi="Courier" w:cs="Courier"/>
+          <w:color w:val="007F00"/>
+          <w:sz w:val="20"/>
+          <w:szCs w:val="20"/>
+        </w:rPr>
+        <w:t xml:space="preserve"> whose 1st index corresponds to n = 0</w:t>
+      </w:r>
+    </w:p>
+    <w:p>
+      <w:pPr>
+        <w:widowControl w:val="0"/>
+        <w:autoSpaceDE w:val="0"/>
+        <w:autoSpaceDN w:val="0"/>
+        <w:adjustRightInd w:val="0"/>
+        <w:rPr>
+          <w:rFonts w:ascii="Courier" w:hAnsi="Courier" w:cs="Times New Roman"/>
+        </w:rPr>
+      </w:pPr>
+      <w:r>
+        <w:rPr>
+          <w:rFonts w:ascii="Courier" w:hAnsi="Courier" w:cs="Courier"/>
+          <w:color w:val="007F00"/>
+          <w:sz w:val="20"/>
+          <w:szCs w:val="20"/>
+        </w:rPr>
+        <w:t xml:space="preserve"> </w:t>
+      </w:r>
+    </w:p>
+    <w:p>
+      <w:pPr>
+        <w:widowControl w:val="0"/>
+        <w:autoSpaceDE w:val="0"/>
+        <w:autoSpaceDN w:val="0"/>
+        <w:adjustRightInd w:val="0"/>
+        <w:rPr>
+          <w:rFonts w:ascii="Courier" w:hAnsi="Courier" w:cs="Times New Roman"/>
+        </w:rPr>
+      </w:pPr>
+      <w:proofErr w:type="spellStart"/>
+      <w:proofErr w:type="gramStart"/>
+      <w:r>
+        <w:rPr>
+          <w:rFonts w:ascii="Courier" w:hAnsi="Courier" w:cs="Courier"/>
+          <w:color w:val="000000"/>
+          <w:sz w:val="20"/>
+          <w:szCs w:val="20"/>
+        </w:rPr>
+        <w:t>rho</w:t>
+      </w:r>
+      <w:proofErr w:type="gramEnd"/>
+      <w:r>
+        <w:rPr>
+          <w:rFonts w:ascii="Courier" w:hAnsi="Courier" w:cs="Courier"/>
+          <w:color w:val="000000"/>
+          <w:sz w:val="20"/>
+          <w:szCs w:val="20"/>
+        </w:rPr>
+        <w:t>_hat</w:t>
+      </w:r>
+      <w:proofErr w:type="spellEnd"/>
+      <w:r>
+        <w:rPr>
+          <w:rFonts w:ascii="Courier" w:hAnsi="Courier" w:cs="Courier"/>
+          <w:color w:val="000000"/>
+          <w:sz w:val="20"/>
+          <w:szCs w:val="20"/>
+        </w:rPr>
+        <w:t xml:space="preserve"> = zeros(1,nlags);</w:t>
+      </w:r>
+    </w:p>
+    <w:p>
+      <w:pPr>
+        <w:widowControl w:val="0"/>
+        <w:autoSpaceDE w:val="0"/>
+        <w:autoSpaceDN w:val="0"/>
+        <w:adjustRightInd w:val="0"/>
+        <w:rPr>
+          <w:rFonts w:ascii="Courier" w:hAnsi="Courier" w:cs="Times New Roman"/>
+        </w:rPr>
+      </w:pPr>
+      <w:proofErr w:type="gramStart"/>
+      <w:r>
+        <w:rPr>
+          <w:rFonts w:ascii="Courier" w:hAnsi="Courier" w:cs="Courier"/>
+          <w:color w:val="00BFBF"/>
+          <w:sz w:val="20"/>
+          <w:szCs w:val="20"/>
+        </w:rPr>
+        <w:t>for</w:t>
+      </w:r>
+      <w:proofErr w:type="gramEnd"/>
+      <w:r>
+        <w:rPr>
+          <w:rFonts w:ascii="Courier" w:hAnsi="Courier" w:cs="Courier"/>
+          <w:color w:val="000000"/>
+          <w:sz w:val="20"/>
+          <w:szCs w:val="20"/>
+        </w:rPr>
+        <w:t xml:space="preserve"> l = 0:nlags-1</w:t>
+      </w:r>
+    </w:p>
+    <w:p>
+      <w:pPr>
+        <w:widowControl w:val="0"/>
+        <w:autoSpaceDE w:val="0"/>
+        <w:autoSpaceDN w:val="0"/>
+        <w:adjustRightInd w:val="0"/>
+        <w:rPr>
+          <w:rFonts w:ascii="Courier" w:hAnsi="Courier" w:cs="Times New Roman"/>
+        </w:rPr>
+      </w:pPr>
+      <w:r>
+        <w:rPr>
+          <w:rFonts w:ascii="Courier" w:hAnsi="Courier" w:cs="Courier"/>
+          <w:color w:val="000000"/>
+          <w:sz w:val="20"/>
+          <w:szCs w:val="20"/>
+        </w:rPr>
+        <w:t xml:space="preserve">    </w:t>
+      </w:r>
+      <w:proofErr w:type="spellStart"/>
+      <w:proofErr w:type="gramStart"/>
+      <w:r>
+        <w:rPr>
+          <w:rFonts w:ascii="Courier" w:hAnsi="Courier" w:cs="Courier"/>
+          <w:color w:val="000000"/>
+          <w:sz w:val="20"/>
+          <w:szCs w:val="20"/>
+        </w:rPr>
+        <w:t>rho</w:t>
+      </w:r>
+      <w:proofErr w:type="gramEnd"/>
+      <w:r>
+        <w:rPr>
+          <w:rFonts w:ascii="Courier" w:hAnsi="Courier" w:cs="Courier"/>
+          <w:color w:val="000000"/>
+          <w:sz w:val="20"/>
+          <w:szCs w:val="20"/>
+        </w:rPr>
+        <w:t>_hat</w:t>
+      </w:r>
+      <w:proofErr w:type="spellEnd"/>
+      <w:r>
+        <w:rPr>
+          <w:rFonts w:ascii="Courier" w:hAnsi="Courier" w:cs="Courier"/>
+          <w:color w:val="000000"/>
+          <w:sz w:val="20"/>
+          <w:szCs w:val="20"/>
+        </w:rPr>
+        <w:t>(l+1) = 0;</w:t>
+      </w:r>
+    </w:p>
+    <w:p>
+      <w:pPr>
+        <w:widowControl w:val="0"/>
+        <w:autoSpaceDE w:val="0"/>
+        <w:autoSpaceDN w:val="0"/>
+        <w:adjustRightInd w:val="0"/>
+        <w:rPr>
+          <w:rFonts w:ascii="Courier" w:hAnsi="Courier" w:cs="Times New Roman"/>
+        </w:rPr>
+      </w:pPr>
+      <w:r>
+        <w:rPr>
+          <w:rFonts w:ascii="Courier" w:hAnsi="Courier" w:cs="Courier"/>
+          <w:color w:val="000000"/>
+          <w:sz w:val="20"/>
+          <w:szCs w:val="20"/>
+        </w:rPr>
+        <w:t xml:space="preserve">    </w:t>
+      </w:r>
+      <w:proofErr w:type="gramStart"/>
+      <w:r>
+        <w:rPr>
+          <w:rFonts w:ascii="Courier" w:hAnsi="Courier" w:cs="Courier"/>
+          <w:color w:val="00BFBF"/>
+          <w:sz w:val="20"/>
+          <w:szCs w:val="20"/>
+        </w:rPr>
+        <w:t>for</w:t>
+      </w:r>
+      <w:proofErr w:type="gramEnd"/>
+      <w:r>
+        <w:rPr>
+          <w:rFonts w:ascii="Courier" w:hAnsi="Courier" w:cs="Courier"/>
+          <w:color w:val="000000"/>
+          <w:sz w:val="20"/>
+          <w:szCs w:val="20"/>
+        </w:rPr>
+        <w:t xml:space="preserve"> n = l:(length(x)-1)</w:t>
+      </w:r>
+    </w:p>
+    <w:p>
+      <w:pPr>
+        <w:widowControl w:val="0"/>
+        <w:autoSpaceDE w:val="0"/>
+        <w:autoSpaceDN w:val="0"/>
+        <w:adjustRightInd w:val="0"/>
+        <w:rPr>
+          <w:rFonts w:ascii="Courier" w:hAnsi="Courier" w:cs="Times New Roman"/>
+        </w:rPr>
+      </w:pPr>
+      <w:r>
+        <w:rPr>
+          <w:rFonts w:ascii="Courier" w:hAnsi="Courier" w:cs="Courier"/>
+          <w:color w:val="000000"/>
+          <w:sz w:val="20"/>
+          <w:szCs w:val="20"/>
+        </w:rPr>
+        <w:t xml:space="preserve">        </w:t>
+      </w:r>
+      <w:proofErr w:type="spellStart"/>
+      <w:proofErr w:type="gramStart"/>
+      <w:r>
+        <w:rPr>
+          <w:rFonts w:ascii="Courier" w:hAnsi="Courier" w:cs="Courier"/>
+          <w:color w:val="000000"/>
+          <w:sz w:val="20"/>
+          <w:szCs w:val="20"/>
+        </w:rPr>
+        <w:t>rho</w:t>
+      </w:r>
+      <w:proofErr w:type="gramEnd"/>
+      <w:r>
+        <w:rPr>
+          <w:rFonts w:ascii="Courier" w:hAnsi="Courier" w:cs="Courier"/>
+          <w:color w:val="000000"/>
+          <w:sz w:val="20"/>
+          <w:szCs w:val="20"/>
+        </w:rPr>
+        <w:t>_hat</w:t>
+      </w:r>
+      <w:proofErr w:type="spellEnd"/>
+      <w:r>
+        <w:rPr>
+          <w:rFonts w:ascii="Courier" w:hAnsi="Courier" w:cs="Courier"/>
+          <w:color w:val="000000"/>
+          <w:sz w:val="20"/>
+          <w:szCs w:val="20"/>
+        </w:rPr>
+        <w:t xml:space="preserve">(l+1) = </w:t>
+      </w:r>
+      <w:proofErr w:type="spellStart"/>
+      <w:r>
+        <w:rPr>
+          <w:rFonts w:ascii="Courier" w:hAnsi="Courier" w:cs="Courier"/>
+          <w:color w:val="000000"/>
+          <w:sz w:val="20"/>
+          <w:szCs w:val="20"/>
+        </w:rPr>
+        <w:t>rho_hat</w:t>
+      </w:r>
+      <w:proofErr w:type="spellEnd"/>
+      <w:r>
+        <w:rPr>
+          <w:rFonts w:ascii="Courier" w:hAnsi="Courier" w:cs="Courier"/>
+          <w:color w:val="000000"/>
+          <w:sz w:val="20"/>
+          <w:szCs w:val="20"/>
+        </w:rPr>
+        <w:t>(l+1) + x(n+1)*</w:t>
+      </w:r>
+      <w:proofErr w:type="spellStart"/>
+      <w:r>
+        <w:rPr>
+          <w:rFonts w:ascii="Courier" w:hAnsi="Courier" w:cs="Courier"/>
+          <w:color w:val="000000"/>
+          <w:sz w:val="20"/>
+          <w:szCs w:val="20"/>
+        </w:rPr>
+        <w:t>conj</w:t>
+      </w:r>
+      <w:proofErr w:type="spellEnd"/>
+      <w:r>
+        <w:rPr>
+          <w:rFonts w:ascii="Courier" w:hAnsi="Courier" w:cs="Courier"/>
+          <w:color w:val="000000"/>
+          <w:sz w:val="20"/>
+          <w:szCs w:val="20"/>
+        </w:rPr>
+        <w:t>(x(n-l+1));</w:t>
+      </w:r>
+    </w:p>
+    <w:p>
+      <w:pPr>
+        <w:widowControl w:val="0"/>
+        <w:autoSpaceDE w:val="0"/>
+        <w:autoSpaceDN w:val="0"/>
+        <w:adjustRightInd w:val="0"/>
+        <w:rPr>
+          <w:rFonts w:ascii="Courier" w:hAnsi="Courier" w:cs="Times New Roman"/>
+        </w:rPr>
+      </w:pPr>
+      <w:r>
+        <w:rPr>
+          <w:rFonts w:ascii="Courier" w:hAnsi="Courier" w:cs="Courier"/>
+          <w:color w:val="000000"/>
+          <w:sz w:val="20"/>
+          <w:szCs w:val="20"/>
+        </w:rPr>
+        <w:t xml:space="preserve">    </w:t>
+      </w:r>
+      <w:proofErr w:type="gramStart"/>
+      <w:r>
+        <w:rPr>
+          <w:rFonts w:ascii="Courier" w:hAnsi="Courier" w:cs="Courier"/>
+          <w:color w:val="00BFBF"/>
+          <w:sz w:val="20"/>
+          <w:szCs w:val="20"/>
+        </w:rPr>
+        <w:t>end</w:t>
+      </w:r>
+      <w:proofErr w:type="gramEnd"/>
+    </w:p>
+    <w:p>
+      <w:pPr>
+        <w:widowControl w:val="0"/>
+        <w:autoSpaceDE w:val="0"/>
+        <w:autoSpaceDN w:val="0"/>
+        <w:adjustRightInd w:val="0"/>
+        <w:rPr>
+          <w:rFonts w:ascii="Courier" w:hAnsi="Courier" w:cs="Times New Roman"/>
+        </w:rPr>
+      </w:pPr>
+      <w:r>
+        <w:rPr>
+          <w:rFonts w:ascii="Courier" w:hAnsi="Courier" w:cs="Courier"/>
+          <w:color w:val="000000"/>
+          <w:sz w:val="20"/>
+          <w:szCs w:val="20"/>
+        </w:rPr>
+        <w:t xml:space="preserve">    </w:t>
+      </w:r>
+      <w:proofErr w:type="spellStart"/>
+      <w:proofErr w:type="gramStart"/>
+      <w:r>
+        <w:rPr>
+          <w:rFonts w:ascii="Courier" w:hAnsi="Courier" w:cs="Courier"/>
+          <w:color w:val="000000"/>
+          <w:sz w:val="20"/>
+          <w:szCs w:val="20"/>
+        </w:rPr>
+        <w:t>rho</w:t>
+      </w:r>
+      <w:proofErr w:type="gramEnd"/>
+      <w:r>
+        <w:rPr>
+          <w:rFonts w:ascii="Courier" w:hAnsi="Courier" w:cs="Courier"/>
+          <w:color w:val="000000"/>
+          <w:sz w:val="20"/>
+          <w:szCs w:val="20"/>
+        </w:rPr>
+        <w:t>_hat</w:t>
+      </w:r>
+      <w:proofErr w:type="spellEnd"/>
+      <w:r>
+        <w:rPr>
+          <w:rFonts w:ascii="Courier" w:hAnsi="Courier" w:cs="Courier"/>
+          <w:color w:val="000000"/>
+          <w:sz w:val="20"/>
+          <w:szCs w:val="20"/>
+        </w:rPr>
+        <w:t xml:space="preserve">(l+1) = </w:t>
+      </w:r>
+      <w:proofErr w:type="spellStart"/>
+      <w:r>
+        <w:rPr>
+          <w:rFonts w:ascii="Courier" w:hAnsi="Courier" w:cs="Courier"/>
+          <w:color w:val="000000"/>
+          <w:sz w:val="20"/>
+          <w:szCs w:val="20"/>
+        </w:rPr>
+        <w:t>rho_hat</w:t>
+      </w:r>
+      <w:proofErr w:type="spellEnd"/>
+      <w:r>
+        <w:rPr>
+          <w:rFonts w:ascii="Courier" w:hAnsi="Courier" w:cs="Courier"/>
+          <w:color w:val="000000"/>
+          <w:sz w:val="20"/>
+          <w:szCs w:val="20"/>
+        </w:rPr>
+        <w:t>(l+1)/sum(x.*</w:t>
+      </w:r>
+      <w:proofErr w:type="spellStart"/>
+      <w:r>
+        <w:rPr>
+          <w:rFonts w:ascii="Courier" w:hAnsi="Courier" w:cs="Courier"/>
+          <w:color w:val="000000"/>
+          <w:sz w:val="20"/>
+          <w:szCs w:val="20"/>
+        </w:rPr>
+        <w:t>conj</w:t>
+      </w:r>
+      <w:proofErr w:type="spellEnd"/>
+      <w:r>
+        <w:rPr>
+          <w:rFonts w:ascii="Courier" w:hAnsi="Courier" w:cs="Courier"/>
+          <w:color w:val="000000"/>
+          <w:sz w:val="20"/>
+          <w:szCs w:val="20"/>
+        </w:rPr>
+        <w:t>(x));</w:t>
+      </w:r>
+    </w:p>
+    <w:p>
+      <w:pPr>
+        <w:widowControl w:val="0"/>
+        <w:autoSpaceDE w:val="0"/>
+        <w:autoSpaceDN w:val="0"/>
+        <w:adjustRightInd w:val="0"/>
+        <w:rPr>
+          <w:rFonts w:ascii="Courier" w:hAnsi="Courier" w:cs="Times New Roman"/>
+        </w:rPr>
+      </w:pPr>
+      <w:proofErr w:type="gramStart"/>
+      <w:r>
+        <w:rPr>
+          <w:rFonts w:ascii="Courier" w:hAnsi="Courier" w:cs="Courier"/>
+          <w:color w:val="00BFBF"/>
+          <w:sz w:val="20"/>
+          <w:szCs w:val="20"/>
+        </w:rPr>
+        <w:t>end</w:t>
+      </w:r>
+      <w:proofErr w:type="gramEnd"/>
+    </w:p>
+    <w:p>
+      <w:pPr>
+        <w:rPr>
+          <w:rFonts w:ascii="Courier" w:hAnsi="Courier" w:cs="Courier"/>
+          <w:color w:val="000000"/>
+          <w:sz w:val="20"/>
+          <w:szCs w:val="20"/>
+        </w:rPr>
+      </w:pPr>
+      <w:r>
+        <w:rPr>
+          <w:rFonts w:ascii="Courier" w:hAnsi="Courier" w:cs="Courier"/>
+          <w:color w:val="000000"/>
+          <w:sz w:val="20"/>
+          <w:szCs w:val="20"/>
+        </w:rPr>
+        <w:br w:type="page"/>
+      </w:r>
+    </w:p>
+    <w:p>
+      <w:pPr>
+        <w:widowControl w:val="0"/>
+        <w:autoSpaceDE w:val="0"/>
+        <w:autoSpaceDN w:val="0"/>
+        <w:adjustRightInd w:val="0"/>
+        <w:rPr>
+          <w:rFonts w:ascii="Courier" w:hAnsi="Courier" w:cs="Courier"/>
+          <w:color w:val="000000"/>
+          <w:sz w:val="20"/>
+          <w:szCs w:val="20"/>
+        </w:rPr>
+      </w:pPr>
     </w:p>
     <w:p>
       <w:pPr>
@@ -3779,18 +4565,36 @@
         <w:rPr>
           <w:rFonts w:ascii="Times New Roman" w:hAnsi="Times New Roman" w:cs="Times New Roman"/>
         </w:rPr>
-        <w:t xml:space="preserve"> estimated using the Yule-Walker equations</w:t>
-      </w:r>
-      <w:r>
-        <w:rPr>
-          <w:rFonts w:ascii="Times New Roman" w:hAnsi="Times New Roman" w:cs="Times New Roman"/>
-        </w:rPr>
         <w:t xml:space="preserve"> </w:t>
       </w:r>
       <w:r>
         <w:rPr>
           <w:rFonts w:ascii="Times New Roman" w:hAnsi="Times New Roman" w:cs="Times New Roman"/>
         </w:rPr>
+        <w:t>calculated</w:t>
+      </w:r>
+      <w:r>
+        <w:rPr>
+          <w:rFonts w:ascii="Times New Roman" w:hAnsi="Times New Roman" w:cs="Times New Roman"/>
+        </w:rPr>
+        <w:t xml:space="preserve"> using the </w:t>
+      </w:r>
+      <w:r>
+        <w:rPr>
+          <w:rFonts w:ascii="Times New Roman" w:hAnsi="Times New Roman" w:cs="Times New Roman"/>
+        </w:rPr>
+        <w:t>estimated autocorrelations</w:t>
+      </w:r>
+      <w:r>
+        <w:rPr>
+          <w:rFonts w:ascii="Times New Roman" w:hAnsi="Times New Roman" w:cs="Times New Roman"/>
+        </w:rPr>
+        <w:t xml:space="preserve"> </w:t>
+      </w:r>
+      <w:r>
+        <w:rPr>
+          <w:rFonts w:ascii="Times New Roman" w:hAnsi="Times New Roman" w:cs="Times New Roman"/>
+        </w:rPr>
         <w:t xml:space="preserve">closely </w:t>
       </w:r>
       <w:r>
@@ -3884,37 +4688,37 @@
         <w:rPr>
           <w:rFonts w:ascii="Times New Roman" w:hAnsi="Times New Roman" w:cs="Times New Roman"/>
         </w:rPr>
+        <w:t xml:space="preserve"> accurate</w:t>
+      </w:r>
+      <w:r>
+        <w:rPr>
+          <w:rFonts w:ascii="Times New Roman" w:hAnsi="Times New Roman" w:cs="Times New Roman"/>
+        </w:rPr>
+        <w:t>ly</w:t>
+      </w:r>
+      <w:r>
+        <w:rPr>
+          <w:rFonts w:ascii="Times New Roman" w:hAnsi="Times New Roman" w:cs="Times New Roman"/>
+        </w:rPr>
+        <w:t xml:space="preserve"> approximat</w:t>
+      </w:r>
+      <w:r>
+        <w:rPr>
+          <w:rFonts w:ascii="Times New Roman" w:hAnsi="Times New Roman" w:cs="Times New Roman"/>
+        </w:rPr>
+        <w:t>e</w:t>
+      </w:r>
+      <w:r>
+        <w:rPr>
+          <w:rFonts w:ascii="Times New Roman" w:hAnsi="Times New Roman" w:cs="Times New Roman"/>
+        </w:rPr>
         <w:t xml:space="preserve"> </w:t>
       </w:r>
       <w:r>
         <w:rPr>
           <w:rFonts w:ascii="Times New Roman" w:hAnsi="Times New Roman" w:cs="Times New Roman"/>
         </w:rPr>
-        <w:t>are</w:t>
-      </w:r>
-      <w:r>
-        <w:rPr>
-          <w:rFonts w:ascii="Times New Roman" w:hAnsi="Times New Roman" w:cs="Times New Roman"/>
-        </w:rPr>
-        <w:t xml:space="preserve"> accurate approximation</w:t>
-      </w:r>
-      <w:r>
-        <w:rPr>
-          <w:rFonts w:ascii="Times New Roman" w:hAnsi="Times New Roman" w:cs="Times New Roman"/>
-        </w:rPr>
-        <w:t>s</w:t>
-      </w:r>
-      <w:r>
-        <w:rPr>
-          <w:rFonts w:ascii="Times New Roman" w:hAnsi="Times New Roman" w:cs="Times New Roman"/>
-        </w:rPr>
-        <w:t xml:space="preserve"> of</w:t>
-      </w:r>
-      <w:r>
-        <w:rPr>
-          <w:rFonts w:ascii="Times New Roman" w:hAnsi="Times New Roman" w:cs="Times New Roman"/>
-        </w:rPr>
-        <w:t xml:space="preserve"> the true </w:t>
+        <w:t xml:space="preserve">the true </w:t>
       </w:r>
       <w:r>
         <w:rPr>
@@ -3926,7 +4730,7 @@
         <w:rPr>
           <w:rFonts w:ascii="Times New Roman" w:hAnsi="Times New Roman" w:cs="Times New Roman"/>
         </w:rPr>
-        <w:t xml:space="preserve"> where </w:t>
+        <w:t xml:space="preserve"> </w:t>
       </w:r>
       <w:r>
         <w:rPr>
@@ -4027,7 +4831,13 @@
         <w:rPr>
           <w:rFonts w:ascii="Times New Roman" w:hAnsi="Times New Roman" w:cs="Times New Roman"/>
         </w:rPr>
-        <w:t xml:space="preserve"> as expected based on true</w:t>
+        <w:t xml:space="preserve"> as expected based on </w:t>
+      </w:r>
+      <w:r>
+        <w:rPr>
+          <w:rFonts w:ascii="Times New Roman" w:hAnsi="Times New Roman" w:cs="Times New Roman"/>
+        </w:rPr>
+        <w:t>the true</w:t>
       </w:r>
       <w:r>
         <w:rPr>
@@ -4170,7 +4980,19 @@
         <w:rPr>
           <w:rFonts w:ascii="Times New Roman" w:hAnsi="Times New Roman" w:cs="Times New Roman"/>
         </w:rPr>
-        <w:t xml:space="preserve">Plots of PSD estimated using direct form parameters along with the analytically derived PSD from </w:t>
+        <w:t xml:space="preserve">Plots of </w:t>
+      </w:r>
+      <w:r>
+        <w:rPr>
+          <w:rFonts w:ascii="Times New Roman" w:hAnsi="Times New Roman" w:cs="Times New Roman"/>
+        </w:rPr>
+        <w:t>the power spectral density</w:t>
+      </w:r>
+      <w:r>
+        <w:rPr>
+          <w:rFonts w:ascii="Times New Roman" w:hAnsi="Times New Roman" w:cs="Times New Roman"/>
+        </w:rPr>
+        <w:t xml:space="preserve"> estimated using direct form parameters along with the analytically derived PSD from </w:t>
       </w:r>
       <w:r>
         <w:rPr>
@@ -4182,7 +5004,7 @@
         <w:rPr>
           <w:rFonts w:ascii="Times New Roman" w:hAnsi="Times New Roman" w:cs="Times New Roman"/>
         </w:rPr>
-        <w:t xml:space="preserve"> = –π to π. The estimated PSD provides a representation of the general form of the true PSD, however does exhibit a notable degree of noise and error. Note that the PSD is approximated using the variance of the input (σ</w:t>
+        <w:t xml:space="preserve"> = –π to π. The estimated PSD provides a representation of the general form of the true PSD, however does exhibit a degree of noise and error. Note that the PSD is approximated using the variance of the input (σ</w:t>
       </w:r>
       <w:r>
         <w:rPr>
@@ -4202,7 +5024,7 @@
         <w:rPr>
           <w:rFonts w:ascii="Times New Roman" w:hAnsi="Times New Roman" w:cs="Times New Roman"/>
         </w:rPr>
-        <w:t xml:space="preserve"> = 1) and the system response </w:t>
+        <w:t xml:space="preserve">) and the system response </w:t>
       </w:r>
       <w:proofErr w:type="gramStart"/>
       <w:r>
@@ -4238,7 +5060,7 @@
         <w:rPr>
           <w:rFonts w:ascii="Times New Roman" w:hAnsi="Times New Roman" w:cs="Times New Roman"/>
         </w:rPr>
-        <w:t>a</w:t>
+        <w:t>â</w:t>
       </w:r>
       <w:r>
         <w:rPr>
@@ -4371,16 +5193,26 @@
         <w:rPr>
           <w:rFonts w:ascii="Times New Roman" w:hAnsi="Times New Roman" w:cs="Times New Roman"/>
         </w:rPr>
-        <w:t xml:space="preserve">Estimated and theoretical PACS derived from </w:t>
-      </w:r>
-      <w:proofErr w:type="spellStart"/>
-      <w:r>
-        <w:rPr>
-          <w:rFonts w:ascii="Times New Roman" w:hAnsi="Times New Roman" w:cs="Times New Roman"/>
-        </w:rPr>
-        <w:t>Eqn</w:t>
-      </w:r>
-      <w:proofErr w:type="spellEnd"/>
+        <w:t>Estimated and</w:t>
+      </w:r>
+      <w:r>
+        <w:rPr>
+          <w:rFonts w:ascii="Times New Roman" w:hAnsi="Times New Roman" w:cs="Times New Roman"/>
+        </w:rPr>
+        <w:t xml:space="preserve"> theoretical PACS derived from e</w:t>
+      </w:r>
+      <w:r>
+        <w:rPr>
+          <w:rFonts w:ascii="Times New Roman" w:hAnsi="Times New Roman" w:cs="Times New Roman"/>
+        </w:rPr>
+        <w:t>qn</w:t>
+      </w:r>
+      <w:r>
+        <w:rPr>
+          <w:rFonts w:ascii="Times New Roman" w:hAnsi="Times New Roman" w:cs="Times New Roman"/>
+        </w:rPr>
+        <w:t>.</w:t>
+      </w:r>
       <w:r>
         <w:rPr>
           <w:rFonts w:ascii="Times New Roman" w:hAnsi="Times New Roman" w:cs="Times New Roman"/>
@@ -11760,7 +12592,14 @@
           <w:rFonts w:ascii="Times New Roman" w:hAnsi="Times New Roman" w:cs="Times New Roman"/>
           <w:b/>
         </w:rPr>
-        <w:t xml:space="preserve">Fig. 8: </w:t>
+        <w:t>Fig. 9</w:t>
+      </w:r>
+      <w:r>
+        <w:rPr>
+          <w:rFonts w:ascii="Times New Roman" w:hAnsi="Times New Roman" w:cs="Times New Roman"/>
+          <w:b/>
+        </w:rPr>
+        <w:t xml:space="preserve">: </w:t>
       </w:r>
       <w:r>
         <w:rPr>
@@ -11889,13 +12728,26 @@
           <w:rFonts w:ascii="Times New Roman" w:hAnsi="Times New Roman" w:cs="Times New Roman"/>
           <w:b/>
         </w:rPr>
-        <w:t xml:space="preserve">Fig. 9: </w:t>
-      </w:r>
-      <w:r>
-        <w:rPr>
-          <w:rFonts w:ascii="Times New Roman" w:hAnsi="Times New Roman" w:cs="Times New Roman"/>
-        </w:rPr>
-        <w:t>The estimated values for ACS</w:t>
+        <w:t>Fig. 10</w:t>
+      </w:r>
+      <w:r>
+        <w:rPr>
+          <w:rFonts w:ascii="Times New Roman" w:hAnsi="Times New Roman" w:cs="Times New Roman"/>
+          <w:b/>
+        </w:rPr>
+        <w:t xml:space="preserve">: </w:t>
+      </w:r>
+      <w:r>
+        <w:rPr>
+          <w:rFonts w:ascii="Times New Roman" w:hAnsi="Times New Roman" w:cs="Times New Roman"/>
+        </w:rPr>
+        <w:t>V</w:t>
+      </w:r>
+      <w:r>
+        <w:rPr>
+          <w:rFonts w:ascii="Times New Roman" w:hAnsi="Times New Roman" w:cs="Times New Roman"/>
+        </w:rPr>
+        <w:t>alues for ACS</w:t>
       </w:r>
       <w:r>
         <w:rPr>
@@ -11932,13 +12784,13 @@
         <w:rPr>
           <w:rFonts w:ascii="Times New Roman" w:hAnsi="Times New Roman" w:cs="Times New Roman"/>
         </w:rPr>
-        <w:t>ge</w:t>
-      </w:r>
-      <w:r>
-        <w:rPr>
-          <w:rFonts w:ascii="Times New Roman" w:hAnsi="Times New Roman" w:cs="Times New Roman"/>
-        </w:rPr>
-        <w:t xml:space="preserve">nerated from 100 samples of </w:t>
+        <w:t>approximated using</w:t>
+      </w:r>
+      <w:r>
+        <w:rPr>
+          <w:rFonts w:ascii="Times New Roman" w:hAnsi="Times New Roman" w:cs="Times New Roman"/>
+        </w:rPr>
+        <w:t xml:space="preserve"> 100 samples of </w:t>
       </w:r>
       <w:proofErr w:type="gramStart"/>
       <w:r>
@@ -12110,7 +12962,14 @@
           <w:rFonts w:ascii="Times New Roman" w:hAnsi="Times New Roman" w:cs="Times New Roman"/>
           <w:b/>
         </w:rPr>
-        <w:t xml:space="preserve">Fig. 10: </w:t>
+        <w:t>Fig. 11</w:t>
+      </w:r>
+      <w:r>
+        <w:rPr>
+          <w:rFonts w:ascii="Times New Roman" w:hAnsi="Times New Roman" w:cs="Times New Roman"/>
+          <w:b/>
+        </w:rPr>
+        <w:t xml:space="preserve">: </w:t>
       </w:r>
       <w:r>
         <w:rPr>
@@ -12254,7 +13113,7 @@
           <w:rFonts w:ascii="Times New Roman" w:hAnsi="Times New Roman" w:cs="Times New Roman"/>
           <w:b/>
         </w:rPr>
-        <w:t>Fig. 11</w:t>
+        <w:t>Fig. 12</w:t>
       </w:r>
       <w:r>
         <w:rPr>
@@ -12267,13 +13126,7 @@
         <w:rPr>
           <w:rFonts w:ascii="Times New Roman" w:hAnsi="Times New Roman" w:cs="Times New Roman"/>
         </w:rPr>
-        <w:t xml:space="preserve">The estimated values for </w:t>
-      </w:r>
-      <w:r>
-        <w:rPr>
-          <w:rFonts w:ascii="Times New Roman" w:hAnsi="Times New Roman" w:cs="Times New Roman"/>
-        </w:rPr>
-        <w:t>ACS (</w:t>
+        <w:t>Values for ACS (</w:t>
       </w:r>
       <w:r>
         <w:rPr>
@@ -12286,19 +13139,7 @@
         <w:rPr>
           <w:rFonts w:ascii="Times New Roman" w:hAnsi="Times New Roman" w:cs="Times New Roman"/>
         </w:rPr>
-        <w:t xml:space="preserve"> = 0 to 20) and PACS (m = 1 to 20)</w:t>
-      </w:r>
-      <w:r>
-        <w:rPr>
-          <w:rFonts w:ascii="Times New Roman" w:hAnsi="Times New Roman" w:cs="Times New Roman"/>
-        </w:rPr>
-        <w:t xml:space="preserve"> gener</w:t>
-      </w:r>
-      <w:r>
-        <w:rPr>
-          <w:rFonts w:ascii="Times New Roman" w:hAnsi="Times New Roman" w:cs="Times New Roman"/>
-        </w:rPr>
-        <w:t xml:space="preserve">ated from 100 samples of </w:t>
+        <w:t xml:space="preserve"> = 0 to 20) and PACS (m = 1 to 20) approximated using 100 samples of </w:t>
       </w:r>
       <w:proofErr w:type="gramStart"/>
       <w:r>
@@ -12312,13 +13153,13 @@
         <w:rPr>
           <w:rFonts w:ascii="Times New Roman" w:hAnsi="Times New Roman" w:cs="Times New Roman"/>
         </w:rPr>
-        <w:t>n].</w:t>
-      </w:r>
-      <w:r>
-        <w:rPr>
-          <w:rFonts w:ascii="Times New Roman" w:hAnsi="Times New Roman" w:cs="Times New Roman"/>
-        </w:rPr>
-        <w:t xml:space="preserve"> Given that</w:t>
+        <w:t xml:space="preserve">n]. </w:t>
+      </w:r>
+      <w:r>
+        <w:rPr>
+          <w:rFonts w:ascii="Times New Roman" w:hAnsi="Times New Roman" w:cs="Times New Roman"/>
+        </w:rPr>
+        <w:t>Given that</w:t>
       </w:r>
       <w:r>
         <w:rPr>
@@ -17253,7 +18094,14 @@
           <w:rFonts w:ascii="Times New Roman" w:hAnsi="Times New Roman" w:cs="Times New Roman"/>
           <w:b/>
         </w:rPr>
-        <w:t xml:space="preserve">Fig. 12: </w:t>
+        <w:t>Fig. 13</w:t>
+      </w:r>
+      <w:r>
+        <w:rPr>
+          <w:rFonts w:ascii="Times New Roman" w:hAnsi="Times New Roman" w:cs="Times New Roman"/>
+          <w:b/>
+        </w:rPr>
+        <w:t xml:space="preserve">: </w:t>
       </w:r>
       <w:r>
         <w:rPr>
@@ -17393,7 +18241,14 @@
           <w:rFonts w:ascii="Times New Roman" w:hAnsi="Times New Roman" w:cs="Times New Roman"/>
           <w:b/>
         </w:rPr>
-        <w:t xml:space="preserve">Fig. 13: </w:t>
+        <w:t>Fig. 14</w:t>
+      </w:r>
+      <w:r>
+        <w:rPr>
+          <w:rFonts w:ascii="Times New Roman" w:hAnsi="Times New Roman" w:cs="Times New Roman"/>
+          <w:b/>
+        </w:rPr>
+        <w:t xml:space="preserve">: </w:t>
       </w:r>
       <w:r>
         <w:rPr>
@@ -17511,7 +18366,14 @@
           <w:rFonts w:ascii="Times New Roman" w:hAnsi="Times New Roman" w:cs="Times New Roman"/>
           <w:b/>
         </w:rPr>
-        <w:t xml:space="preserve">Fig. 13: </w:t>
+        <w:t>Fig. 15</w:t>
+      </w:r>
+      <w:r>
+        <w:rPr>
+          <w:rFonts w:ascii="Times New Roman" w:hAnsi="Times New Roman" w:cs="Times New Roman"/>
+          <w:b/>
+        </w:rPr>
+        <w:t xml:space="preserve">: </w:t>
       </w:r>
       <w:r>
         <w:rPr>
@@ -17629,7 +18491,33 @@
         <w:rPr>
           <w:rFonts w:ascii="Times New Roman" w:hAnsi="Times New Roman" w:cs="Times New Roman"/>
         </w:rPr>
-        <w:t xml:space="preserve"> = –π to π. Comparison of the spectra show that the main lobe of windows generated by </w:t>
+        <w:t xml:space="preserve"> = –π to π. Comparison of</w:t>
+      </w:r>
+      <w:r>
+        <w:rPr>
+          <w:rFonts w:ascii="Times New Roman" w:hAnsi="Times New Roman" w:cs="Times New Roman"/>
+        </w:rPr>
+        <w:t xml:space="preserve"> the spectra show that the </w:t>
+      </w:r>
+      <w:proofErr w:type="spellStart"/>
+      <w:r>
+        <w:rPr>
+          <w:rFonts w:ascii="Times New Roman" w:hAnsi="Times New Roman" w:cs="Times New Roman"/>
+        </w:rPr>
+        <w:t>main</w:t>
+      </w:r>
+      <w:r>
+        <w:rPr>
+          <w:rFonts w:ascii="Times New Roman" w:hAnsi="Times New Roman" w:cs="Times New Roman"/>
+        </w:rPr>
+        <w:t>lobe</w:t>
+      </w:r>
+      <w:proofErr w:type="spellEnd"/>
+      <w:r>
+        <w:rPr>
+          <w:rFonts w:ascii="Times New Roman" w:hAnsi="Times New Roman" w:cs="Times New Roman"/>
+        </w:rPr>
+        <w:t xml:space="preserve"> of windows generated by </w:t>
       </w:r>
       <w:proofErr w:type="spellStart"/>
       <w:r>
@@ -17661,13 +18549,37 @@
         <w:rPr>
           <w:rFonts w:ascii="Times New Roman" w:hAnsi="Times New Roman" w:cs="Times New Roman"/>
         </w:rPr>
-        <w:t xml:space="preserve">windows for a given length N. This is further illustrated in figure 14, which provides </w:t>
+        <w:t>windows for a given l</w:t>
+      </w:r>
+      <w:r>
+        <w:rPr>
+          <w:rFonts w:ascii="Times New Roman" w:hAnsi="Times New Roman" w:cs="Times New Roman"/>
+        </w:rPr>
+        <w:t xml:space="preserve">ength N. This is </w:t>
+      </w:r>
+      <w:r>
+        <w:rPr>
+          <w:rFonts w:ascii="Times New Roman" w:hAnsi="Times New Roman" w:cs="Times New Roman"/>
+        </w:rPr>
+        <w:t>further illustrated in fig. 16</w:t>
+      </w:r>
+      <w:r>
+        <w:rPr>
+          <w:rFonts w:ascii="Times New Roman" w:hAnsi="Times New Roman" w:cs="Times New Roman"/>
+        </w:rPr>
+        <w:t xml:space="preserve">, which provides </w:t>
       </w:r>
       <w:r>
         <w:rPr>
           <w:rFonts w:ascii="Times New Roman" w:hAnsi="Times New Roman" w:cs="Times New Roman"/>
         </w:rPr>
         <w:t xml:space="preserve">a direct comparison of the </w:t>
+      </w:r>
+      <w:r>
+        <w:rPr>
+          <w:rFonts w:ascii="Times New Roman" w:hAnsi="Times New Roman" w:cs="Times New Roman"/>
+        </w:rPr>
+        <w:t xml:space="preserve">null-to-null </w:t>
       </w:r>
       <w:proofErr w:type="spellStart"/>
       <w:r>
@@ -17795,20 +18707,41 @@
           <w:rFonts w:ascii="Times New Roman" w:hAnsi="Times New Roman" w:cs="Times New Roman"/>
           <w:b/>
         </w:rPr>
-        <w:t>Fig. 14:</w:t>
+        <w:t>Fig. 16</w:t>
       </w:r>
       <w:r>
         <w:rPr>
           <w:rFonts w:ascii="Times New Roman" w:hAnsi="Times New Roman" w:cs="Times New Roman"/>
           <w:b/>
         </w:rPr>
+        <w:t>:</w:t>
+      </w:r>
+      <w:r>
+        <w:rPr>
+          <w:rFonts w:ascii="Times New Roman" w:hAnsi="Times New Roman" w:cs="Times New Roman"/>
+          <w:b/>
+        </w:rPr>
         <w:t xml:space="preserve"> </w:t>
       </w:r>
-      <w:r>
-        <w:rPr>
-          <w:rFonts w:ascii="Times New Roman" w:hAnsi="Times New Roman" w:cs="Times New Roman"/>
-        </w:rPr>
-        <w:t xml:space="preserve">Plot illustrating main lobe width given by </w:t>
+      <w:proofErr w:type="spellStart"/>
+      <w:r>
+        <w:rPr>
+          <w:rFonts w:ascii="Times New Roman" w:hAnsi="Times New Roman" w:cs="Times New Roman"/>
+        </w:rPr>
+        <w:t>Main</w:t>
+      </w:r>
+      <w:r>
+        <w:rPr>
+          <w:rFonts w:ascii="Times New Roman" w:hAnsi="Times New Roman" w:cs="Times New Roman"/>
+        </w:rPr>
+        <w:t>lobe</w:t>
+      </w:r>
+      <w:proofErr w:type="spellEnd"/>
+      <w:r>
+        <w:rPr>
+          <w:rFonts w:ascii="Times New Roman" w:hAnsi="Times New Roman" w:cs="Times New Roman"/>
+        </w:rPr>
+        <w:t xml:space="preserve"> width given by </w:t>
       </w:r>
       <w:r>
         <w:rPr>
@@ -17829,6 +18762,7 @@
         <w:t xml:space="preserve"> for windows generated by </w:t>
       </w:r>
       <w:proofErr w:type="spellStart"/>
+      <w:proofErr w:type="gramStart"/>
       <w:r>
         <w:rPr>
           <w:rFonts w:ascii="Courier" w:hAnsi="Courier" w:cs="Times New Roman"/>
@@ -17836,6 +18770,7 @@
         <w:t>bartlett</w:t>
       </w:r>
       <w:proofErr w:type="spellEnd"/>
+      <w:proofErr w:type="gramEnd"/>
       <w:r>
         <w:rPr>
           <w:rFonts w:ascii="Courier" w:hAnsi="Courier" w:cs="Times New Roman"/>
@@ -17866,7 +18801,27 @@
         <w:rPr>
           <w:rFonts w:ascii="Times New Roman" w:hAnsi="Times New Roman" w:cs="Times New Roman"/>
         </w:rPr>
-        <w:t xml:space="preserve">for varying lengths N. Main lobe width is </w:t>
+        <w:t xml:space="preserve">for varying lengths N. Again, we see that </w:t>
+      </w:r>
+      <w:proofErr w:type="spellStart"/>
+      <w:r>
+        <w:rPr>
+          <w:rFonts w:ascii="Times New Roman" w:hAnsi="Times New Roman" w:cs="Times New Roman"/>
+        </w:rPr>
+        <w:t>m</w:t>
+      </w:r>
+      <w:r>
+        <w:rPr>
+          <w:rFonts w:ascii="Times New Roman" w:hAnsi="Times New Roman" w:cs="Times New Roman"/>
+        </w:rPr>
+        <w:t>ainlobe</w:t>
+      </w:r>
+      <w:proofErr w:type="spellEnd"/>
+      <w:r>
+        <w:rPr>
+          <w:rFonts w:ascii="Times New Roman" w:hAnsi="Times New Roman" w:cs="Times New Roman"/>
+        </w:rPr>
+        <w:t xml:space="preserve"> width is </w:t>
       </w:r>
       <w:r>
         <w:rPr>
@@ -17891,6 +18846,12 @@
           <w:rFonts w:ascii="Times New Roman" w:hAnsi="Times New Roman" w:cs="Times New Roman"/>
         </w:rPr>
         <w:t xml:space="preserve">windows especially for smaller values of N. </w:t>
+      </w:r>
+      <w:r>
+        <w:rPr>
+          <w:rFonts w:ascii="Times New Roman" w:hAnsi="Times New Roman" w:cs="Times New Roman"/>
+        </w:rPr>
+        <w:t>This separation in width diminishes with increased N.</w:t>
       </w:r>
     </w:p>
     <w:p>
@@ -17959,19 +18920,13 @@
         <w:rPr>
           <w:rFonts w:ascii="Times New Roman" w:hAnsi="Times New Roman" w:cs="Times New Roman"/>
         </w:rPr>
-        <w:t>, for windowing non-zero samples, there are a number trade-offs to consider</w:t>
-      </w:r>
-      <w:r>
-        <w:rPr>
-          <w:rFonts w:ascii="Times New Roman" w:hAnsi="Times New Roman" w:cs="Times New Roman"/>
-        </w:rPr>
-        <w:t>,</w:t>
-      </w:r>
-      <w:r>
-        <w:rPr>
-          <w:rFonts w:ascii="Times New Roman" w:hAnsi="Times New Roman" w:cs="Times New Roman"/>
-        </w:rPr>
-        <w:t xml:space="preserve"> and the </w:t>
+        <w:t>, for windowing non</w:t>
+      </w:r>
+      <w:r>
+        <w:rPr>
+          <w:rFonts w:ascii="Times New Roman" w:hAnsi="Times New Roman" w:cs="Times New Roman"/>
+        </w:rPr>
+        <w:t xml:space="preserve">zero samples, there are a number trade-offs to consider and the </w:t>
       </w:r>
       <w:r>
         <w:rPr>
@@ -18160,7 +19115,13 @@
         <w:rPr>
           <w:rFonts w:ascii="Times New Roman" w:hAnsi="Times New Roman" w:cs="Times New Roman"/>
         </w:rPr>
-        <w:t xml:space="preserve"> (fig. 14)</w:t>
+        <w:t xml:space="preserve"> (fig. 16</w:t>
+      </w:r>
+      <w:r>
+        <w:rPr>
+          <w:rFonts w:ascii="Times New Roman" w:hAnsi="Times New Roman" w:cs="Times New Roman"/>
+        </w:rPr>
+        <w:t>)</w:t>
       </w:r>
       <w:r>
         <w:rPr>
@@ -18615,7 +19576,19 @@
         <w:rPr>
           <w:rFonts w:ascii="Times New Roman" w:hAnsi="Times New Roman" w:cs="Times New Roman"/>
         </w:rPr>
-        <w:t xml:space="preserve">Overall, we see that the selection of an appropriate window for non-zero samples is highly dependent on the nature of the signal and its expected spectrum. If high </w:t>
+        <w:t>Overall, we see that the selection o</w:t>
+      </w:r>
+      <w:r>
+        <w:rPr>
+          <w:rFonts w:ascii="Times New Roman" w:hAnsi="Times New Roman" w:cs="Times New Roman"/>
+        </w:rPr>
+        <w:t>f an appropriate window for non</w:t>
+      </w:r>
+      <w:r>
+        <w:rPr>
+          <w:rFonts w:ascii="Times New Roman" w:hAnsi="Times New Roman" w:cs="Times New Roman"/>
+        </w:rPr>
+        <w:t xml:space="preserve">zero samples is highly dependent on the nature of the signal and its expected spectrum. If high </w:t>
       </w:r>
       <w:r>
         <w:rPr>
@@ -18762,25 +19735,43 @@
         <w:rPr>
           <w:rFonts w:ascii="Times New Roman" w:hAnsi="Times New Roman" w:cs="Times New Roman"/>
         </w:rPr>
-        <w:t>Note</w:t>
-      </w:r>
-      <w:r>
-        <w:rPr>
-          <w:rFonts w:ascii="Times New Roman" w:hAnsi="Times New Roman" w:cs="Times New Roman"/>
-        </w:rPr>
-        <w:t xml:space="preserve"> that additional</w:t>
-      </w:r>
-      <w:r>
-        <w:rPr>
-          <w:rFonts w:ascii="Times New Roman" w:hAnsi="Times New Roman" w:cs="Times New Roman"/>
-        </w:rPr>
-        <w:t xml:space="preserve"> considerations must also be taken in </w:t>
-      </w:r>
-      <w:r>
-        <w:rPr>
-          <w:rFonts w:ascii="Times New Roman" w:hAnsi="Times New Roman" w:cs="Times New Roman"/>
-        </w:rPr>
-        <w:t>regards to the window size and spectral averaging between the windowed data</w:t>
+        <w:t>Note that</w:t>
+      </w:r>
+      <w:r>
+        <w:rPr>
+          <w:rFonts w:ascii="Times New Roman" w:hAnsi="Times New Roman" w:cs="Times New Roman"/>
+        </w:rPr>
+        <w:t xml:space="preserve"> additional</w:t>
+      </w:r>
+      <w:r>
+        <w:rPr>
+          <w:rFonts w:ascii="Times New Roman" w:hAnsi="Times New Roman" w:cs="Times New Roman"/>
+        </w:rPr>
+        <w:t xml:space="preserve"> considerations </w:t>
+      </w:r>
+      <w:r>
+        <w:rPr>
+          <w:rFonts w:ascii="Times New Roman" w:hAnsi="Times New Roman" w:cs="Times New Roman"/>
+        </w:rPr>
+        <w:t>should</w:t>
+      </w:r>
+      <w:r>
+        <w:rPr>
+          <w:rFonts w:ascii="Times New Roman" w:hAnsi="Times New Roman" w:cs="Times New Roman"/>
+        </w:rPr>
+        <w:t xml:space="preserve"> also be taken in </w:t>
+      </w:r>
+      <w:r>
+        <w:rPr>
+          <w:rFonts w:ascii="Times New Roman" w:hAnsi="Times New Roman" w:cs="Times New Roman"/>
+        </w:rPr>
+        <w:t>regards</w:t>
+      </w:r>
+      <w:r>
+        <w:rPr>
+          <w:rFonts w:ascii="Times New Roman" w:hAnsi="Times New Roman" w:cs="Times New Roman"/>
+        </w:rPr>
+        <w:t xml:space="preserve"> to the window size and averaging between the windowed data</w:t>
       </w:r>
       <w:r>
         <w:rPr>
@@ -18818,13 +19809,31 @@
         <w:rPr>
           <w:rFonts w:ascii="Times New Roman" w:hAnsi="Times New Roman" w:cs="Times New Roman"/>
         </w:rPr>
+        <w:t xml:space="preserve"> and higher accuracy</w:t>
+      </w:r>
+      <w:r>
+        <w:rPr>
+          <w:rFonts w:ascii="Times New Roman" w:hAnsi="Times New Roman" w:cs="Times New Roman"/>
+        </w:rPr>
         <w:t>, however,</w:t>
       </w:r>
       <w:r>
         <w:rPr>
           <w:rFonts w:ascii="Times New Roman" w:hAnsi="Times New Roman" w:cs="Times New Roman"/>
         </w:rPr>
-        <w:t xml:space="preserve"> at the expense of spectral resolution</w:t>
+        <w:t xml:space="preserve"> </w:t>
+      </w:r>
+      <w:r>
+        <w:rPr>
+          <w:rFonts w:ascii="Times New Roman" w:hAnsi="Times New Roman" w:cs="Times New Roman"/>
+        </w:rPr>
+        <w:t xml:space="preserve">restricts </w:t>
+      </w:r>
+      <w:r>
+        <w:rPr>
+          <w:rFonts w:ascii="Times New Roman" w:hAnsi="Times New Roman" w:cs="Times New Roman"/>
+        </w:rPr>
+        <w:t>spectral resolution</w:t>
       </w:r>
       <w:r>
         <w:rPr>
@@ -18975,7 +19984,14 @@
           <w:rFonts w:ascii="Times New Roman" w:hAnsi="Times New Roman" w:cs="Times New Roman"/>
           <w:b/>
         </w:rPr>
-        <w:t>Fig. 15:</w:t>
+        <w:t>Fig. 17</w:t>
+      </w:r>
+      <w:r>
+        <w:rPr>
+          <w:rFonts w:ascii="Times New Roman" w:hAnsi="Times New Roman" w:cs="Times New Roman"/>
+          <w:b/>
+        </w:rPr>
+        <w:t>:</w:t>
       </w:r>
       <w:r>
         <w:rPr>
@@ -19108,13 +20124,45 @@
           <w:rFonts w:ascii="Times New Roman" w:hAnsi="Times New Roman" w:cs="Times New Roman"/>
           <w:b/>
         </w:rPr>
-        <w:t xml:space="preserve">Fig. 16: </w:t>
-      </w:r>
-      <w:r>
-        <w:rPr>
-          <w:rFonts w:ascii="Times New Roman" w:hAnsi="Times New Roman" w:cs="Times New Roman"/>
-        </w:rPr>
-        <w:t xml:space="preserve">Plot of the DTFTs of the Bartlett windows of varying N and the rectangular window of N = 51. Consistent with the results presented in figure 15, the </w:t>
+        <w:t xml:space="preserve">Fig. </w:t>
+      </w:r>
+      <w:r>
+        <w:rPr>
+          <w:rFonts w:ascii="Times New Roman" w:hAnsi="Times New Roman" w:cs="Times New Roman"/>
+          <w:b/>
+        </w:rPr>
+        <w:t>18</w:t>
+      </w:r>
+      <w:r>
+        <w:rPr>
+          <w:rFonts w:ascii="Times New Roman" w:hAnsi="Times New Roman" w:cs="Times New Roman"/>
+          <w:b/>
+        </w:rPr>
+        <w:t xml:space="preserve">: </w:t>
+      </w:r>
+      <w:r>
+        <w:rPr>
+          <w:rFonts w:ascii="Times New Roman" w:hAnsi="Times New Roman" w:cs="Times New Roman"/>
+        </w:rPr>
+        <w:t>DTFTs of Bartlett windows for</w:t>
+      </w:r>
+      <w:r>
+        <w:rPr>
+          <w:rFonts w:ascii="Times New Roman" w:hAnsi="Times New Roman" w:cs="Times New Roman"/>
+        </w:rPr>
+        <w:t xml:space="preserve"> varying N and rectangular window of N = 51. Consistent with th</w:t>
+      </w:r>
+      <w:r>
+        <w:rPr>
+          <w:rFonts w:ascii="Times New Roman" w:hAnsi="Times New Roman" w:cs="Times New Roman"/>
+        </w:rPr>
+        <w:t>e results presented in fig. 18</w:t>
+      </w:r>
+      <w:r>
+        <w:rPr>
+          <w:rFonts w:ascii="Times New Roman" w:hAnsi="Times New Roman" w:cs="Times New Roman"/>
+        </w:rPr>
+        <w:t xml:space="preserve">, the </w:t>
       </w:r>
       <w:proofErr w:type="spellStart"/>
       <w:r>
@@ -19123,12 +20171,44 @@
         </w:rPr>
         <w:t>mainlobe</w:t>
       </w:r>
-      <w:proofErr w:type="spellEnd"/>
-      <w:r>
-        <w:rPr>
-          <w:rFonts w:ascii="Times New Roman" w:hAnsi="Times New Roman" w:cs="Times New Roman"/>
-        </w:rPr>
-        <w:t xml:space="preserve"> widths of the windows are seen to be roughly equivalent when the Bartlett window is of length N = 101. </w:t>
+      <w:bookmarkStart w:id="0" w:name="_GoBack"/>
+      <w:bookmarkEnd w:id="0"/>
+      <w:proofErr w:type="spellEnd"/>
+      <w:r>
+        <w:rPr>
+          <w:rFonts w:ascii="Times New Roman" w:hAnsi="Times New Roman" w:cs="Times New Roman"/>
+        </w:rPr>
+        <w:t xml:space="preserve"> widths of the </w:t>
+      </w:r>
+      <w:r>
+        <w:rPr>
+          <w:rFonts w:ascii="Times New Roman" w:hAnsi="Times New Roman" w:cs="Times New Roman"/>
+        </w:rPr>
+        <w:t xml:space="preserve">51-point </w:t>
+      </w:r>
+      <w:r>
+        <w:rPr>
+          <w:rFonts w:ascii="Times New Roman" w:hAnsi="Times New Roman" w:cs="Times New Roman"/>
+        </w:rPr>
+        <w:t xml:space="preserve">rectangular and </w:t>
+      </w:r>
+      <w:r>
+        <w:rPr>
+          <w:rFonts w:ascii="Times New Roman" w:hAnsi="Times New Roman" w:cs="Times New Roman"/>
+        </w:rPr>
+        <w:t xml:space="preserve">101-point </w:t>
+      </w:r>
+      <w:r>
+        <w:rPr>
+          <w:rFonts w:ascii="Times New Roman" w:hAnsi="Times New Roman" w:cs="Times New Roman"/>
+        </w:rPr>
+        <w:t xml:space="preserve">Bartlett </w:t>
+      </w:r>
+      <w:r>
+        <w:rPr>
+          <w:rFonts w:ascii="Times New Roman" w:hAnsi="Times New Roman" w:cs="Times New Roman"/>
+        </w:rPr>
+        <w:t xml:space="preserve">windows are roughly equivalent. </w:t>
       </w:r>
     </w:p>
     <w:p>

</xml_diff>

<commit_message>
ece582 hw2 final print
</commit_message>
<xml_diff>
--- a/ece582_dsp/hw2plots.docx
+++ b/ece582_dsp/hw2plots.docx
@@ -18882,7 +18882,13 @@
         <w:rPr>
           <w:rFonts w:ascii="Times New Roman" w:hAnsi="Times New Roman" w:cs="Times New Roman"/>
         </w:rPr>
-        <w:t xml:space="preserve">As can be seen from the figures above, window type and </w:t>
+        <w:t>As can be seen from the previous figures</w:t>
+      </w:r>
+      <w:r>
+        <w:rPr>
+          <w:rFonts w:ascii="Times New Roman" w:hAnsi="Times New Roman" w:cs="Times New Roman"/>
+        </w:rPr>
+        <w:t xml:space="preserve">, window type and </w:t>
       </w:r>
       <w:r>
         <w:rPr>
@@ -18914,7 +18920,7 @@
         <w:rPr>
           <w:rFonts w:ascii="Times New Roman" w:hAnsi="Times New Roman" w:cs="Times New Roman"/>
         </w:rPr>
-        <w:t>Thus</w:t>
+        <w:t>Consequently</w:t>
       </w:r>
       <w:r>
         <w:rPr>
@@ -18999,13 +19005,13 @@
         <w:rPr>
           <w:rFonts w:ascii="Times New Roman" w:hAnsi="Times New Roman" w:cs="Times New Roman"/>
         </w:rPr>
-        <w:t xml:space="preserve"> signal by a window in the time domain corresponds to convolution of </w:t>
-      </w:r>
-      <w:r>
-        <w:rPr>
-          <w:rFonts w:ascii="Times New Roman" w:hAnsi="Times New Roman" w:cs="Times New Roman"/>
-        </w:rPr>
-        <w:t>a</w:t>
+        <w:t xml:space="preserve"> signal by a window in the time domai</w:t>
+      </w:r>
+      <w:r>
+        <w:rPr>
+          <w:rFonts w:ascii="Times New Roman" w:hAnsi="Times New Roman" w:cs="Times New Roman"/>
+        </w:rPr>
+        <w:t>n corresponds to convolution of the</w:t>
       </w:r>
       <w:r>
         <w:rPr>
@@ -19035,25 +19041,157 @@
         <w:rPr>
           <w:rFonts w:ascii="Times New Roman" w:hAnsi="Times New Roman" w:cs="Times New Roman"/>
         </w:rPr>
-        <w:t>. With increasing window size</w:t>
-      </w:r>
-      <w:r>
-        <w:rPr>
-          <w:rFonts w:ascii="Times New Roman" w:hAnsi="Times New Roman" w:cs="Times New Roman"/>
-        </w:rPr>
-        <w:t xml:space="preserve"> N</w:t>
-      </w:r>
-      <w:r>
-        <w:rPr>
-          <w:rFonts w:ascii="Times New Roman" w:hAnsi="Times New Roman" w:cs="Times New Roman"/>
-        </w:rPr>
-        <w:t xml:space="preserve">, we observe a </w:t>
-      </w:r>
-      <w:r>
-        <w:rPr>
-          <w:rFonts w:ascii="Times New Roman" w:hAnsi="Times New Roman" w:cs="Times New Roman"/>
-        </w:rPr>
-        <w:t xml:space="preserve">decrease in the </w:t>
+        <w:t xml:space="preserve"> based on the DTFT</w:t>
+      </w:r>
+      <w:r>
+        <w:rPr>
+          <w:rFonts w:ascii="Times New Roman" w:hAnsi="Times New Roman" w:cs="Times New Roman"/>
+        </w:rPr>
+        <w:t xml:space="preserve"> </w:t>
+      </w:r>
+      <w:r>
+        <w:rPr>
+          <w:rFonts w:ascii="Times New Roman" w:hAnsi="Times New Roman" w:cs="Times New Roman"/>
+        </w:rPr>
+        <w:t>of the</w:t>
+      </w:r>
+      <w:r>
+        <w:rPr>
+          <w:rFonts w:ascii="Times New Roman" w:hAnsi="Times New Roman" w:cs="Times New Roman"/>
+        </w:rPr>
+        <w:t xml:space="preserve"> window</w:t>
+      </w:r>
+      <w:r>
+        <w:rPr>
+          <w:rFonts w:ascii="Times New Roman" w:hAnsi="Times New Roman" w:cs="Times New Roman"/>
+        </w:rPr>
+        <w:t>ing</w:t>
+      </w:r>
+      <w:r>
+        <w:rPr>
+          <w:rFonts w:ascii="Times New Roman" w:hAnsi="Times New Roman" w:cs="Times New Roman"/>
+        </w:rPr>
+        <w:t xml:space="preserve"> function</w:t>
+      </w:r>
+      <w:r>
+        <w:rPr>
+          <w:rFonts w:ascii="Times New Roman" w:hAnsi="Times New Roman" w:cs="Times New Roman"/>
+        </w:rPr>
+        <w:t xml:space="preserve">. </w:t>
+      </w:r>
+      <w:r>
+        <w:rPr>
+          <w:rFonts w:ascii="Times New Roman" w:hAnsi="Times New Roman" w:cs="Times New Roman"/>
+        </w:rPr>
+        <w:t>When convolving the signal spectrum with a narrow function, we expect better recovery of the original spectrum, i.e. higher spectral resolution. Contrarily, when convolving the signal spectrum with a wide function, we expect some write in of adjacent frequency values and smoothing of the original signal spectrum. Along this reasoning, windowing functions</w:t>
+      </w:r>
+      <w:r>
+        <w:rPr>
+          <w:rFonts w:ascii="Times New Roman" w:hAnsi="Times New Roman" w:cs="Times New Roman"/>
+        </w:rPr>
+        <w:t xml:space="preserve"> with narrow </w:t>
+      </w:r>
+      <w:proofErr w:type="spellStart"/>
+      <w:r>
+        <w:rPr>
+          <w:rFonts w:ascii="Times New Roman" w:hAnsi="Times New Roman" w:cs="Times New Roman"/>
+        </w:rPr>
+        <w:t>mainlobes</w:t>
+      </w:r>
+      <w:proofErr w:type="spellEnd"/>
+      <w:r>
+        <w:rPr>
+          <w:rFonts w:ascii="Times New Roman" w:hAnsi="Times New Roman" w:cs="Times New Roman"/>
+        </w:rPr>
+        <w:t xml:space="preserve"> and low amplitude </w:t>
+      </w:r>
+      <w:proofErr w:type="spellStart"/>
+      <w:r>
+        <w:rPr>
+          <w:rFonts w:ascii="Times New Roman" w:hAnsi="Times New Roman" w:cs="Times New Roman"/>
+        </w:rPr>
+        <w:t>sidelobes</w:t>
+      </w:r>
+      <w:proofErr w:type="spellEnd"/>
+      <w:r>
+        <w:rPr>
+          <w:rFonts w:ascii="Times New Roman" w:hAnsi="Times New Roman" w:cs="Times New Roman"/>
+        </w:rPr>
+        <w:t xml:space="preserve"> are thus particularly useful for </w:t>
+      </w:r>
+      <w:r>
+        <w:rPr>
+          <w:rFonts w:ascii="Times New Roman" w:hAnsi="Times New Roman" w:cs="Times New Roman"/>
+        </w:rPr>
+        <w:t>spectra consisting of distinct,</w:t>
+      </w:r>
+      <w:r>
+        <w:rPr>
+          <w:rFonts w:ascii="Times New Roman" w:hAnsi="Times New Roman" w:cs="Times New Roman"/>
+        </w:rPr>
+        <w:t xml:space="preserve"> closely spaced frequency components.</w:t>
+      </w:r>
+      <w:r>
+        <w:rPr>
+          <w:rFonts w:ascii="Times New Roman" w:hAnsi="Times New Roman" w:cs="Times New Roman"/>
+        </w:rPr>
+        <w:t xml:space="preserve"> </w:t>
+      </w:r>
+      <w:r>
+        <w:rPr>
+          <w:rFonts w:ascii="Times New Roman" w:hAnsi="Times New Roman" w:cs="Times New Roman"/>
+        </w:rPr>
+        <w:t>On the other hand,</w:t>
+      </w:r>
+      <w:r>
+        <w:rPr>
+          <w:rFonts w:ascii="Times New Roman" w:hAnsi="Times New Roman" w:cs="Times New Roman"/>
+        </w:rPr>
+        <w:t xml:space="preserve"> </w:t>
+      </w:r>
+      <w:r>
+        <w:rPr>
+          <w:rFonts w:ascii="Times New Roman" w:hAnsi="Times New Roman" w:cs="Times New Roman"/>
+        </w:rPr>
+        <w:t>i</w:t>
+      </w:r>
+      <w:r>
+        <w:rPr>
+          <w:rFonts w:ascii="Times New Roman" w:hAnsi="Times New Roman" w:cs="Times New Roman"/>
+        </w:rPr>
+        <w:t xml:space="preserve">n the case of a </w:t>
+      </w:r>
+      <w:r>
+        <w:rPr>
+          <w:rFonts w:ascii="Times New Roman" w:hAnsi="Times New Roman" w:cs="Times New Roman"/>
+        </w:rPr>
+        <w:t xml:space="preserve">smooth and more uniform </w:t>
+      </w:r>
+      <w:proofErr w:type="spellStart"/>
+      <w:r>
+        <w:rPr>
+          <w:rFonts w:ascii="Times New Roman" w:hAnsi="Times New Roman" w:cs="Times New Roman"/>
+        </w:rPr>
+        <w:t>specta</w:t>
+      </w:r>
+      <w:proofErr w:type="spellEnd"/>
+      <w:r>
+        <w:rPr>
+          <w:rFonts w:ascii="Times New Roman" w:hAnsi="Times New Roman" w:cs="Times New Roman"/>
+        </w:rPr>
+        <w:t xml:space="preserve">, </w:t>
+      </w:r>
+      <w:r>
+        <w:rPr>
+          <w:rFonts w:ascii="Times New Roman" w:hAnsi="Times New Roman" w:cs="Times New Roman"/>
+        </w:rPr>
+        <w:t>windows with</w:t>
+      </w:r>
+      <w:r>
+        <w:rPr>
+          <w:rFonts w:ascii="Times New Roman" w:hAnsi="Times New Roman" w:cs="Times New Roman"/>
+        </w:rPr>
+        <w:t xml:space="preserve"> wider </w:t>
       </w:r>
       <w:proofErr w:type="spellStart"/>
       <w:r>
@@ -19062,26 +19200,28 @@
         </w:rPr>
         <w:t>mainlobe</w:t>
       </w:r>
-      <w:proofErr w:type="spellEnd"/>
-      <w:r>
-        <w:rPr>
-          <w:rFonts w:ascii="Times New Roman" w:hAnsi="Times New Roman" w:cs="Times New Roman"/>
-        </w:rPr>
-        <w:t xml:space="preserve"> width for both </w:t>
-      </w:r>
-      <w:proofErr w:type="spellStart"/>
-      <w:proofErr w:type="gramStart"/>
-      <w:r>
-        <w:rPr>
-          <w:rFonts w:ascii="Courier" w:hAnsi="Courier" w:cs="Times New Roman"/>
-        </w:rPr>
-        <w:t>bartlett</w:t>
-      </w:r>
-      <w:proofErr w:type="spellEnd"/>
-      <w:proofErr w:type="gramEnd"/>
-      <w:r>
-        <w:rPr>
-          <w:rFonts w:ascii="Courier" w:hAnsi="Courier" w:cs="Times New Roman"/>
+      <w:r>
+        <w:rPr>
+          <w:rFonts w:ascii="Times New Roman" w:hAnsi="Times New Roman" w:cs="Times New Roman"/>
+        </w:rPr>
+        <w:t>s</w:t>
+      </w:r>
+      <w:proofErr w:type="spellEnd"/>
+      <w:r>
+        <w:rPr>
+          <w:rFonts w:ascii="Times New Roman" w:hAnsi="Times New Roman" w:cs="Times New Roman"/>
+        </w:rPr>
+        <w:t xml:space="preserve"> can help</w:t>
+      </w:r>
+      <w:r>
+        <w:rPr>
+          <w:rFonts w:ascii="Times New Roman" w:hAnsi="Times New Roman" w:cs="Times New Roman"/>
+        </w:rPr>
+        <w:t xml:space="preserve"> to</w:t>
+      </w:r>
+      <w:r>
+        <w:rPr>
+          <w:rFonts w:ascii="Times New Roman" w:hAnsi="Times New Roman" w:cs="Times New Roman"/>
         </w:rPr>
         <w:t xml:space="preserve"> </w:t>
       </w:r>
@@ -19089,252 +19229,7 @@
         <w:rPr>
           <w:rFonts w:ascii="Times New Roman" w:hAnsi="Times New Roman" w:cs="Times New Roman"/>
         </w:rPr>
-        <w:t xml:space="preserve">and </w:t>
-      </w:r>
-      <w:proofErr w:type="spellStart"/>
-      <w:r>
-        <w:rPr>
-          <w:rFonts w:ascii="Courier" w:hAnsi="Courier" w:cs="Times New Roman"/>
-        </w:rPr>
-        <w:t>triang</w:t>
-      </w:r>
-      <w:proofErr w:type="spellEnd"/>
-      <w:r>
-        <w:rPr>
-          <w:rFonts w:ascii="Courier" w:hAnsi="Courier" w:cs="Times New Roman"/>
-        </w:rPr>
-        <w:t xml:space="preserve"> </w:t>
-      </w:r>
-      <w:r>
-        <w:rPr>
-          <w:rFonts w:ascii="Times New Roman" w:hAnsi="Times New Roman" w:cs="Times New Roman"/>
-        </w:rPr>
-        <w:t>windows</w:t>
-      </w:r>
-      <w:r>
-        <w:rPr>
-          <w:rFonts w:ascii="Times New Roman" w:hAnsi="Times New Roman" w:cs="Times New Roman"/>
-        </w:rPr>
-        <w:t xml:space="preserve"> (fig. 16</w:t>
-      </w:r>
-      <w:r>
-        <w:rPr>
-          <w:rFonts w:ascii="Times New Roman" w:hAnsi="Times New Roman" w:cs="Times New Roman"/>
-        </w:rPr>
-        <w:t>)</w:t>
-      </w:r>
-      <w:r>
-        <w:rPr>
-          <w:rFonts w:ascii="Times New Roman" w:hAnsi="Times New Roman" w:cs="Times New Roman"/>
-        </w:rPr>
-        <w:t xml:space="preserve">. This corresponds to </w:t>
-      </w:r>
-      <w:r>
-        <w:rPr>
-          <w:rFonts w:ascii="Times New Roman" w:hAnsi="Times New Roman" w:cs="Times New Roman"/>
-        </w:rPr>
-        <w:t>increased frequency resolution</w:t>
-      </w:r>
-      <w:r>
-        <w:rPr>
-          <w:rFonts w:ascii="Times New Roman" w:hAnsi="Times New Roman" w:cs="Times New Roman"/>
-        </w:rPr>
-        <w:t xml:space="preserve"> from</w:t>
-      </w:r>
-      <w:r>
-        <w:rPr>
-          <w:rFonts w:ascii="Times New Roman" w:hAnsi="Times New Roman" w:cs="Times New Roman"/>
-        </w:rPr>
-        <w:t xml:space="preserve"> the</w:t>
-      </w:r>
-      <w:r>
-        <w:rPr>
-          <w:rFonts w:ascii="Times New Roman" w:hAnsi="Times New Roman" w:cs="Times New Roman"/>
-        </w:rPr>
-        <w:t xml:space="preserve"> convolution of a na</w:t>
-      </w:r>
-      <w:r>
-        <w:rPr>
-          <w:rFonts w:ascii="Times New Roman" w:hAnsi="Times New Roman" w:cs="Times New Roman"/>
-        </w:rPr>
-        <w:t>rrow</w:t>
-      </w:r>
-      <w:r>
-        <w:rPr>
-          <w:rFonts w:ascii="Times New Roman" w:hAnsi="Times New Roman" w:cs="Times New Roman"/>
-        </w:rPr>
-        <w:t xml:space="preserve"> sinc</w:t>
-      </w:r>
-      <w:r>
-        <w:rPr>
-          <w:rFonts w:ascii="Times New Roman" w:hAnsi="Times New Roman" w:cs="Times New Roman"/>
-          <w:vertAlign w:val="superscript"/>
-        </w:rPr>
-        <w:t>2</w:t>
-      </w:r>
-      <w:r>
-        <w:rPr>
-          <w:rFonts w:ascii="Times New Roman" w:hAnsi="Times New Roman" w:cs="Times New Roman"/>
-        </w:rPr>
-        <w:t xml:space="preserve"> with the estimate</w:t>
-      </w:r>
-      <w:r>
-        <w:rPr>
-          <w:rFonts w:ascii="Times New Roman" w:hAnsi="Times New Roman" w:cs="Times New Roman"/>
-        </w:rPr>
-        <w:t xml:space="preserve">d spectrum. Windows with narrow </w:t>
-      </w:r>
-      <w:proofErr w:type="spellStart"/>
-      <w:r>
-        <w:rPr>
-          <w:rFonts w:ascii="Times New Roman" w:hAnsi="Times New Roman" w:cs="Times New Roman"/>
-        </w:rPr>
-        <w:t>mainlobes</w:t>
-      </w:r>
-      <w:proofErr w:type="spellEnd"/>
-      <w:r>
-        <w:rPr>
-          <w:rFonts w:ascii="Times New Roman" w:hAnsi="Times New Roman" w:cs="Times New Roman"/>
-        </w:rPr>
-        <w:t xml:space="preserve"> and low amplitude </w:t>
-      </w:r>
-      <w:proofErr w:type="spellStart"/>
-      <w:r>
-        <w:rPr>
-          <w:rFonts w:ascii="Times New Roman" w:hAnsi="Times New Roman" w:cs="Times New Roman"/>
-        </w:rPr>
-        <w:t>sidelobe</w:t>
-      </w:r>
-      <w:r>
-        <w:rPr>
-          <w:rFonts w:ascii="Times New Roman" w:hAnsi="Times New Roman" w:cs="Times New Roman"/>
-        </w:rPr>
-        <w:t>s</w:t>
-      </w:r>
-      <w:proofErr w:type="spellEnd"/>
-      <w:r>
-        <w:rPr>
-          <w:rFonts w:ascii="Times New Roman" w:hAnsi="Times New Roman" w:cs="Times New Roman"/>
-        </w:rPr>
-        <w:t xml:space="preserve"> are </w:t>
-      </w:r>
-      <w:r>
-        <w:rPr>
-          <w:rFonts w:ascii="Times New Roman" w:hAnsi="Times New Roman" w:cs="Times New Roman"/>
-        </w:rPr>
-        <w:t xml:space="preserve">thus </w:t>
-      </w:r>
-      <w:r>
-        <w:rPr>
-          <w:rFonts w:ascii="Times New Roman" w:hAnsi="Times New Roman" w:cs="Times New Roman"/>
-        </w:rPr>
-        <w:t>particularly useful for</w:t>
-      </w:r>
-      <w:r>
-        <w:rPr>
-          <w:rFonts w:ascii="Times New Roman" w:hAnsi="Times New Roman" w:cs="Times New Roman"/>
-        </w:rPr>
-        <w:t xml:space="preserve"> discerning closely spaced frequency components.</w:t>
-      </w:r>
-      <w:r>
-        <w:rPr>
-          <w:rFonts w:ascii="Times New Roman" w:hAnsi="Times New Roman" w:cs="Times New Roman"/>
-        </w:rPr>
-        <w:t xml:space="preserve"> Contrarily, </w:t>
-      </w:r>
-      <w:r>
-        <w:rPr>
-          <w:rFonts w:ascii="Times New Roman" w:hAnsi="Times New Roman" w:cs="Times New Roman"/>
-        </w:rPr>
-        <w:t>lower</w:t>
-      </w:r>
-      <w:r>
-        <w:rPr>
-          <w:rFonts w:ascii="Times New Roman" w:hAnsi="Times New Roman" w:cs="Times New Roman"/>
-        </w:rPr>
-        <w:t xml:space="preserve"> N res</w:t>
-      </w:r>
-      <w:r>
-        <w:rPr>
-          <w:rFonts w:ascii="Times New Roman" w:hAnsi="Times New Roman" w:cs="Times New Roman"/>
-        </w:rPr>
-        <w:t xml:space="preserve">ults in greater </w:t>
-      </w:r>
-      <w:proofErr w:type="spellStart"/>
-      <w:r>
-        <w:rPr>
-          <w:rFonts w:ascii="Times New Roman" w:hAnsi="Times New Roman" w:cs="Times New Roman"/>
-        </w:rPr>
-        <w:t>mainlobe</w:t>
-      </w:r>
-      <w:proofErr w:type="spellEnd"/>
-      <w:r>
-        <w:rPr>
-          <w:rFonts w:ascii="Times New Roman" w:hAnsi="Times New Roman" w:cs="Times New Roman"/>
-        </w:rPr>
-        <w:t xml:space="preserve"> width and </w:t>
-      </w:r>
-      <w:r>
-        <w:rPr>
-          <w:rFonts w:ascii="Times New Roman" w:hAnsi="Times New Roman" w:cs="Times New Roman"/>
-        </w:rPr>
-        <w:t xml:space="preserve">more smoothing of the spectrum. </w:t>
-      </w:r>
-      <w:r>
-        <w:rPr>
-          <w:rFonts w:ascii="Times New Roman" w:hAnsi="Times New Roman" w:cs="Times New Roman"/>
-        </w:rPr>
-        <w:t>In the</w:t>
-      </w:r>
-      <w:r>
-        <w:rPr>
-          <w:rFonts w:ascii="Times New Roman" w:hAnsi="Times New Roman" w:cs="Times New Roman"/>
-        </w:rPr>
-        <w:t xml:space="preserve"> case of</w:t>
-      </w:r>
-      <w:r>
-        <w:rPr>
-          <w:rFonts w:ascii="Times New Roman" w:hAnsi="Times New Roman" w:cs="Times New Roman"/>
-        </w:rPr>
-        <w:t xml:space="preserve"> </w:t>
-      </w:r>
-      <w:r>
-        <w:rPr>
-          <w:rFonts w:ascii="Times New Roman" w:hAnsi="Times New Roman" w:cs="Times New Roman"/>
-        </w:rPr>
-        <w:t>smooth</w:t>
-      </w:r>
-      <w:r>
-        <w:rPr>
-          <w:rFonts w:ascii="Times New Roman" w:hAnsi="Times New Roman" w:cs="Times New Roman"/>
-        </w:rPr>
-        <w:t xml:space="preserve"> spectra, a wider </w:t>
-      </w:r>
-      <w:proofErr w:type="spellStart"/>
-      <w:r>
-        <w:rPr>
-          <w:rFonts w:ascii="Times New Roman" w:hAnsi="Times New Roman" w:cs="Times New Roman"/>
-        </w:rPr>
-        <w:t>mainlobe</w:t>
-      </w:r>
-      <w:proofErr w:type="spellEnd"/>
-      <w:r>
-        <w:rPr>
-          <w:rFonts w:ascii="Times New Roman" w:hAnsi="Times New Roman" w:cs="Times New Roman"/>
-        </w:rPr>
-        <w:t xml:space="preserve"> is </w:t>
-      </w:r>
-      <w:r>
-        <w:rPr>
-          <w:rFonts w:ascii="Times New Roman" w:hAnsi="Times New Roman" w:cs="Times New Roman"/>
-        </w:rPr>
-        <w:t>therefore</w:t>
-      </w:r>
-      <w:r>
-        <w:rPr>
-          <w:rFonts w:ascii="Times New Roman" w:hAnsi="Times New Roman" w:cs="Times New Roman"/>
-        </w:rPr>
-        <w:t xml:space="preserve"> more advantageous</w:t>
+        <w:t>eliminate and smooth out noise in the spectra</w:t>
       </w:r>
       <w:r>
         <w:rPr>
@@ -19359,7 +19254,19 @@
         <w:rPr>
           <w:rFonts w:ascii="Times New Roman" w:hAnsi="Times New Roman" w:cs="Times New Roman"/>
         </w:rPr>
-        <w:t xml:space="preserve">Furthermore, as seen in the figures above, the </w:t>
+        <w:t>In regards to our results</w:t>
+      </w:r>
+      <w:r>
+        <w:rPr>
+          <w:rFonts w:ascii="Times New Roman" w:hAnsi="Times New Roman" w:cs="Times New Roman"/>
+        </w:rPr>
+        <w:t xml:space="preserve">, we observe a </w:t>
+      </w:r>
+      <w:r>
+        <w:rPr>
+          <w:rFonts w:ascii="Times New Roman" w:hAnsi="Times New Roman" w:cs="Times New Roman"/>
+        </w:rPr>
+        <w:t xml:space="preserve">decrease in the </w:t>
       </w:r>
       <w:proofErr w:type="spellStart"/>
       <w:r>
@@ -19373,34 +19280,80 @@
         <w:rPr>
           <w:rFonts w:ascii="Times New Roman" w:hAnsi="Times New Roman" w:cs="Times New Roman"/>
         </w:rPr>
-        <w:t xml:space="preserve"> and </w:t>
-      </w:r>
-      <w:proofErr w:type="spellStart"/>
-      <w:r>
-        <w:rPr>
-          <w:rFonts w:ascii="Times New Roman" w:hAnsi="Times New Roman" w:cs="Times New Roman"/>
-        </w:rPr>
-        <w:t>sidelobe</w:t>
-      </w:r>
-      <w:proofErr w:type="spellEnd"/>
-      <w:r>
-        <w:rPr>
-          <w:rFonts w:ascii="Times New Roman" w:hAnsi="Times New Roman" w:cs="Times New Roman"/>
-        </w:rPr>
-        <w:t xml:space="preserve"> properties also depend on the window type. </w:t>
-      </w:r>
-      <w:proofErr w:type="spellStart"/>
-      <w:r>
-        <w:rPr>
-          <w:rFonts w:ascii="Times New Roman" w:hAnsi="Times New Roman" w:cs="Times New Roman"/>
-        </w:rPr>
-        <w:t>M</w:t>
-      </w:r>
-      <w:r>
-        <w:rPr>
-          <w:rFonts w:ascii="Times New Roman" w:hAnsi="Times New Roman" w:cs="Times New Roman"/>
-        </w:rPr>
-        <w:t>ainlobe</w:t>
+        <w:t xml:space="preserve"> width for both </w:t>
+      </w:r>
+      <w:proofErr w:type="spellStart"/>
+      <w:proofErr w:type="gramStart"/>
+      <w:r>
+        <w:rPr>
+          <w:rFonts w:ascii="Courier" w:hAnsi="Courier" w:cs="Times New Roman"/>
+        </w:rPr>
+        <w:t>bartlett</w:t>
+      </w:r>
+      <w:proofErr w:type="spellEnd"/>
+      <w:proofErr w:type="gramEnd"/>
+      <w:r>
+        <w:rPr>
+          <w:rFonts w:ascii="Courier" w:hAnsi="Courier" w:cs="Times New Roman"/>
+        </w:rPr>
+        <w:t xml:space="preserve"> </w:t>
+      </w:r>
+      <w:r>
+        <w:rPr>
+          <w:rFonts w:ascii="Times New Roman" w:hAnsi="Times New Roman" w:cs="Times New Roman"/>
+        </w:rPr>
+        <w:t xml:space="preserve">and </w:t>
+      </w:r>
+      <w:proofErr w:type="spellStart"/>
+      <w:r>
+        <w:rPr>
+          <w:rFonts w:ascii="Courier" w:hAnsi="Courier" w:cs="Times New Roman"/>
+        </w:rPr>
+        <w:t>triang</w:t>
+      </w:r>
+      <w:proofErr w:type="spellEnd"/>
+      <w:r>
+        <w:rPr>
+          <w:rFonts w:ascii="Courier" w:hAnsi="Courier" w:cs="Times New Roman"/>
+        </w:rPr>
+        <w:t xml:space="preserve"> </w:t>
+      </w:r>
+      <w:r>
+        <w:rPr>
+          <w:rFonts w:ascii="Times New Roman" w:hAnsi="Times New Roman" w:cs="Times New Roman"/>
+        </w:rPr>
+        <w:t>windows</w:t>
+      </w:r>
+      <w:r>
+        <w:rPr>
+          <w:rFonts w:ascii="Times New Roman" w:hAnsi="Times New Roman" w:cs="Times New Roman"/>
+        </w:rPr>
+        <w:t xml:space="preserve"> </w:t>
+      </w:r>
+      <w:r>
+        <w:rPr>
+          <w:rFonts w:ascii="Times New Roman" w:hAnsi="Times New Roman" w:cs="Times New Roman"/>
+        </w:rPr>
+        <w:t>with increasing window size N (fig. 16)</w:t>
+      </w:r>
+      <w:r>
+        <w:rPr>
+          <w:rFonts w:ascii="Times New Roman" w:hAnsi="Times New Roman" w:cs="Times New Roman"/>
+        </w:rPr>
+        <w:t xml:space="preserve">. </w:t>
+      </w:r>
+      <w:r>
+        <w:rPr>
+          <w:rFonts w:ascii="Times New Roman" w:hAnsi="Times New Roman" w:cs="Times New Roman"/>
+        </w:rPr>
+        <w:t xml:space="preserve">Furthermore, </w:t>
+      </w:r>
+      <w:proofErr w:type="spellStart"/>
+      <w:r>
+        <w:rPr>
+          <w:rFonts w:ascii="Times New Roman" w:hAnsi="Times New Roman" w:cs="Times New Roman"/>
+        </w:rPr>
+        <w:t>mainlobe</w:t>
       </w:r>
       <w:proofErr w:type="spellEnd"/>
       <w:r>
@@ -19421,37 +19374,7 @@
         <w:rPr>
           <w:rFonts w:ascii="Times New Roman" w:hAnsi="Times New Roman" w:cs="Times New Roman"/>
         </w:rPr>
-        <w:t xml:space="preserve"> function a</w:t>
-      </w:r>
-      <w:r>
-        <w:rPr>
-          <w:rFonts w:ascii="Times New Roman" w:hAnsi="Times New Roman" w:cs="Times New Roman"/>
-        </w:rPr>
-        <w:t>re in general</w:t>
-      </w:r>
-      <w:r>
-        <w:rPr>
-          <w:rFonts w:ascii="Times New Roman" w:hAnsi="Times New Roman" w:cs="Times New Roman"/>
-        </w:rPr>
-        <w:t xml:space="preserve"> observed to be</w:t>
-      </w:r>
-      <w:r>
-        <w:rPr>
-          <w:rFonts w:ascii="Times New Roman" w:hAnsi="Times New Roman" w:cs="Times New Roman"/>
-        </w:rPr>
-        <w:t xml:space="preserve"> narrower</w:t>
-      </w:r>
-      <w:r>
-        <w:rPr>
-          <w:rFonts w:ascii="Times New Roman" w:hAnsi="Times New Roman" w:cs="Times New Roman"/>
-        </w:rPr>
-        <w:t xml:space="preserve"> than </w:t>
-      </w:r>
-      <w:r>
-        <w:rPr>
-          <w:rFonts w:ascii="Times New Roman" w:hAnsi="Times New Roman" w:cs="Times New Roman"/>
-        </w:rPr>
-        <w:t xml:space="preserve">the </w:t>
+        <w:t xml:space="preserve"> function are in general observed to be narrower than the </w:t>
       </w:r>
       <w:proofErr w:type="spellStart"/>
       <w:r>
@@ -19465,37 +19388,19 @@
         <w:rPr>
           <w:rFonts w:ascii="Times New Roman" w:hAnsi="Times New Roman" w:cs="Times New Roman"/>
         </w:rPr>
-        <w:t xml:space="preserve"> widths of </w:t>
-      </w:r>
-      <w:r>
-        <w:rPr>
-          <w:rFonts w:ascii="Times New Roman" w:hAnsi="Times New Roman" w:cs="Times New Roman"/>
-        </w:rPr>
-        <w:t>Bartlett windows</w:t>
-      </w:r>
-      <w:r>
-        <w:rPr>
-          <w:rFonts w:ascii="Times New Roman" w:hAnsi="Times New Roman" w:cs="Times New Roman"/>
-        </w:rPr>
-        <w:t xml:space="preserve">. </w:t>
-      </w:r>
-      <w:r>
-        <w:rPr>
-          <w:rFonts w:ascii="Times New Roman" w:hAnsi="Times New Roman" w:cs="Times New Roman"/>
-        </w:rPr>
-        <w:t>Consequently</w:t>
-      </w:r>
-      <w:r>
-        <w:rPr>
-          <w:rFonts w:ascii="Times New Roman" w:hAnsi="Times New Roman" w:cs="Times New Roman"/>
-        </w:rPr>
-        <w:t xml:space="preserve">, </w:t>
-      </w:r>
-      <w:r>
-        <w:rPr>
-          <w:rFonts w:ascii="Times New Roman" w:hAnsi="Times New Roman" w:cs="Times New Roman"/>
-        </w:rPr>
-        <w:t xml:space="preserve">the </w:t>
+        <w:t xml:space="preserve"> widths of Bartlett windows. Therefore, if high spectral resolution is needed, </w:t>
+      </w:r>
+      <w:r>
+        <w:rPr>
+          <w:rFonts w:ascii="Times New Roman" w:hAnsi="Times New Roman" w:cs="Times New Roman"/>
+        </w:rPr>
+        <w:t>a</w:t>
+      </w:r>
+      <w:r>
+        <w:rPr>
+          <w:rFonts w:ascii="Times New Roman" w:hAnsi="Times New Roman" w:cs="Times New Roman"/>
+        </w:rPr>
+        <w:t xml:space="preserve"> </w:t>
       </w:r>
       <w:proofErr w:type="spellStart"/>
       <w:r>
@@ -19507,57 +19412,21 @@
       <w:proofErr w:type="spellEnd"/>
       <w:r>
         <w:rPr>
-          <w:rFonts w:ascii="Times New Roman" w:hAnsi="Times New Roman" w:cs="Times New Roman"/>
-        </w:rPr>
-        <w:t xml:space="preserve"> function </w:t>
-      </w:r>
-      <w:r>
-        <w:rPr>
-          <w:rFonts w:ascii="Times New Roman" w:hAnsi="Times New Roman" w:cs="Times New Roman"/>
-        </w:rPr>
-        <w:t>result</w:t>
-      </w:r>
-      <w:r>
-        <w:rPr>
-          <w:rFonts w:ascii="Times New Roman" w:hAnsi="Times New Roman" w:cs="Times New Roman"/>
-        </w:rPr>
-        <w:t>s</w:t>
-      </w:r>
-      <w:r>
-        <w:rPr>
-          <w:rFonts w:ascii="Times New Roman" w:hAnsi="Times New Roman" w:cs="Times New Roman"/>
-        </w:rPr>
-        <w:t xml:space="preserve"> in higher frequency resolution</w:t>
-      </w:r>
-      <w:r>
-        <w:rPr>
-          <w:rFonts w:ascii="Times New Roman" w:hAnsi="Times New Roman" w:cs="Times New Roman"/>
-        </w:rPr>
-        <w:t>,</w:t>
-      </w:r>
-      <w:r>
-        <w:rPr>
-          <w:rFonts w:ascii="Times New Roman" w:hAnsi="Times New Roman" w:cs="Times New Roman"/>
-        </w:rPr>
-        <w:t xml:space="preserve"> but less smoothing </w:t>
-      </w:r>
-      <w:r>
-        <w:rPr>
-          <w:rFonts w:ascii="Times New Roman" w:hAnsi="Times New Roman" w:cs="Times New Roman"/>
-        </w:rPr>
-        <w:t>in comparison to</w:t>
-      </w:r>
-      <w:r>
-        <w:rPr>
-          <w:rFonts w:ascii="Times New Roman" w:hAnsi="Times New Roman" w:cs="Times New Roman"/>
-        </w:rPr>
-        <w:t xml:space="preserve"> Bartlett </w:t>
-      </w:r>
-      <w:r>
-        <w:rPr>
-          <w:rFonts w:ascii="Times New Roman" w:hAnsi="Times New Roman" w:cs="Times New Roman"/>
-        </w:rPr>
-        <w:t>windows for a given window length.</w:t>
+          <w:rFonts w:ascii="Courier" w:hAnsi="Courier" w:cs="Times New Roman"/>
+        </w:rPr>
+        <w:t xml:space="preserve"> </w:t>
+      </w:r>
+      <w:r>
+        <w:rPr>
+          <w:rFonts w:ascii="Times New Roman" w:hAnsi="Times New Roman" w:cs="Times New Roman"/>
+        </w:rPr>
+        <w:t>window with large</w:t>
+      </w:r>
+      <w:r>
+        <w:rPr>
+          <w:rFonts w:ascii="Times New Roman" w:hAnsi="Times New Roman" w:cs="Times New Roman"/>
+        </w:rPr>
+        <w:t xml:space="preserve"> N is more appropriate.</w:t>
       </w:r>
     </w:p>
     <w:p>
@@ -19576,40 +19445,24 @@
         <w:rPr>
           <w:rFonts w:ascii="Times New Roman" w:hAnsi="Times New Roman" w:cs="Times New Roman"/>
         </w:rPr>
-        <w:t>Overall, we see that the selection o</w:t>
-      </w:r>
-      <w:r>
-        <w:rPr>
-          <w:rFonts w:ascii="Times New Roman" w:hAnsi="Times New Roman" w:cs="Times New Roman"/>
-        </w:rPr>
-        <w:t>f an appropriate window for non</w:t>
-      </w:r>
-      <w:r>
-        <w:rPr>
-          <w:rFonts w:ascii="Times New Roman" w:hAnsi="Times New Roman" w:cs="Times New Roman"/>
-        </w:rPr>
-        <w:t xml:space="preserve">zero samples is highly dependent on the nature of the signal and its expected spectrum. If high </w:t>
-      </w:r>
-      <w:r>
-        <w:rPr>
-          <w:rFonts w:ascii="Times New Roman" w:hAnsi="Times New Roman" w:cs="Times New Roman"/>
-        </w:rPr>
-        <w:t>spectral</w:t>
-      </w:r>
-      <w:r>
-        <w:rPr>
-          <w:rFonts w:ascii="Times New Roman" w:hAnsi="Times New Roman" w:cs="Times New Roman"/>
-        </w:rPr>
-        <w:t xml:space="preserve"> resolution is needed, the </w:t>
-      </w:r>
-      <w:proofErr w:type="spellStart"/>
-      <w:r>
-        <w:rPr>
-          <w:rFonts w:ascii="Courier" w:hAnsi="Courier" w:cs="Times New Roman"/>
-        </w:rPr>
-        <w:t>triang</w:t>
-      </w:r>
-      <w:proofErr w:type="spellEnd"/>
+        <w:t>S</w:t>
+      </w:r>
+      <w:r>
+        <w:rPr>
+          <w:rFonts w:ascii="Times New Roman" w:hAnsi="Times New Roman" w:cs="Times New Roman"/>
+        </w:rPr>
+        <w:t xml:space="preserve">horter windows with lower N and windows generated using the </w:t>
+      </w:r>
+      <w:proofErr w:type="spellStart"/>
+      <w:proofErr w:type="gramStart"/>
+      <w:r>
+        <w:rPr>
+          <w:rFonts w:ascii="Courier" w:hAnsi="Courier" w:cs="Times New Roman"/>
+        </w:rPr>
+        <w:t>bartlett</w:t>
+      </w:r>
+      <w:proofErr w:type="spellEnd"/>
+      <w:proofErr w:type="gramEnd"/>
       <w:r>
         <w:rPr>
           <w:rFonts w:ascii="Courier" w:hAnsi="Courier" w:cs="Times New Roman"/>
@@ -19620,79 +19473,41 @@
         <w:rPr>
           <w:rFonts w:ascii="Times New Roman" w:hAnsi="Times New Roman" w:cs="Times New Roman"/>
         </w:rPr>
-        <w:t xml:space="preserve">function </w:t>
-      </w:r>
-      <w:r>
-        <w:rPr>
-          <w:rFonts w:ascii="Times New Roman" w:hAnsi="Times New Roman" w:cs="Times New Roman"/>
-        </w:rPr>
-        <w:t xml:space="preserve">with larger N </w:t>
-      </w:r>
-      <w:r>
-        <w:rPr>
-          <w:rFonts w:ascii="Times New Roman" w:hAnsi="Times New Roman" w:cs="Times New Roman"/>
-        </w:rPr>
-        <w:t>is more appropriate. On the other hand, if a smooth spectrum is e</w:t>
-      </w:r>
-      <w:r>
-        <w:rPr>
-          <w:rFonts w:ascii="Times New Roman" w:hAnsi="Times New Roman" w:cs="Times New Roman"/>
-        </w:rPr>
-        <w:t>xpected</w:t>
-      </w:r>
-      <w:r>
-        <w:rPr>
-          <w:rFonts w:ascii="Times New Roman" w:hAnsi="Times New Roman" w:cs="Times New Roman"/>
-        </w:rPr>
-        <w:t xml:space="preserve">, the Bartlett function </w:t>
-      </w:r>
-      <w:r>
-        <w:rPr>
-          <w:rFonts w:ascii="Times New Roman" w:hAnsi="Times New Roman" w:cs="Times New Roman"/>
-        </w:rPr>
-        <w:t>can provide greater averaging</w:t>
-      </w:r>
-      <w:r>
-        <w:rPr>
-          <w:rFonts w:ascii="Times New Roman" w:hAnsi="Times New Roman" w:cs="Times New Roman"/>
-        </w:rPr>
-        <w:t xml:space="preserve"> of frequency components</w:t>
-      </w:r>
-      <w:r>
-        <w:rPr>
-          <w:rFonts w:ascii="Times New Roman" w:hAnsi="Times New Roman" w:cs="Times New Roman"/>
-        </w:rPr>
-        <w:t xml:space="preserve"> and</w:t>
-      </w:r>
-      <w:r>
-        <w:rPr>
-          <w:rFonts w:ascii="Times New Roman" w:hAnsi="Times New Roman" w:cs="Times New Roman"/>
-        </w:rPr>
-        <w:t xml:space="preserve"> is likely </w:t>
-      </w:r>
-      <w:r>
-        <w:rPr>
-          <w:rFonts w:ascii="Times New Roman" w:hAnsi="Times New Roman" w:cs="Times New Roman"/>
-        </w:rPr>
-        <w:t xml:space="preserve">a </w:t>
-      </w:r>
-      <w:r>
-        <w:rPr>
-          <w:rFonts w:ascii="Times New Roman" w:hAnsi="Times New Roman" w:cs="Times New Roman"/>
-        </w:rPr>
-        <w:t>more suitable</w:t>
-      </w:r>
-      <w:r>
-        <w:rPr>
-          <w:rFonts w:ascii="Times New Roman" w:hAnsi="Times New Roman" w:cs="Times New Roman"/>
-        </w:rPr>
-        <w:t xml:space="preserve"> window</w:t>
-      </w:r>
-      <w:r>
-        <w:rPr>
-          <w:rFonts w:ascii="Times New Roman" w:hAnsi="Times New Roman" w:cs="Times New Roman"/>
-        </w:rPr>
-        <w:t xml:space="preserve"> for</w:t>
+        <w:t xml:space="preserve">function exhibit larger </w:t>
+      </w:r>
+      <w:proofErr w:type="spellStart"/>
+      <w:r>
+        <w:rPr>
+          <w:rFonts w:ascii="Times New Roman" w:hAnsi="Times New Roman" w:cs="Times New Roman"/>
+        </w:rPr>
+        <w:t>mainlobe</w:t>
+      </w:r>
+      <w:proofErr w:type="spellEnd"/>
+      <w:r>
+        <w:rPr>
+          <w:rFonts w:ascii="Times New Roman" w:hAnsi="Times New Roman" w:cs="Times New Roman"/>
+        </w:rPr>
+        <w:t xml:space="preserve"> widths. In this case, if a smooth spectrum is expected, the </w:t>
+      </w:r>
+      <w:proofErr w:type="spellStart"/>
+      <w:r>
+        <w:rPr>
+          <w:rFonts w:ascii="Courier" w:hAnsi="Courier" w:cs="Times New Roman"/>
+        </w:rPr>
+        <w:t>bartlett</w:t>
+      </w:r>
+      <w:proofErr w:type="spellEnd"/>
+      <w:r>
+        <w:rPr>
+          <w:rFonts w:ascii="Times New Roman" w:hAnsi="Times New Roman" w:cs="Times New Roman"/>
+        </w:rPr>
+        <w:t xml:space="preserve"> function can provide greater blurring and smoothing of </w:t>
+      </w:r>
+      <w:r>
+        <w:rPr>
+          <w:rFonts w:ascii="Times New Roman" w:hAnsi="Times New Roman" w:cs="Times New Roman"/>
+        </w:rPr>
+        <w:t>the</w:t>
       </w:r>
       <w:r>
         <w:rPr>
@@ -19704,19 +19519,31 @@
         <w:rPr>
           <w:rFonts w:ascii="Times New Roman" w:hAnsi="Times New Roman" w:cs="Times New Roman"/>
         </w:rPr>
-        <w:t>this particular</w:t>
-      </w:r>
-      <w:r>
-        <w:rPr>
-          <w:rFonts w:ascii="Times New Roman" w:hAnsi="Times New Roman" w:cs="Times New Roman"/>
-        </w:rPr>
-        <w:t xml:space="preserve"> scenario</w:t>
-      </w:r>
-      <w:r>
-        <w:rPr>
-          <w:rFonts w:ascii="Times New Roman" w:hAnsi="Times New Roman" w:cs="Times New Roman"/>
-        </w:rPr>
-        <w:t xml:space="preserve">. </w:t>
+        <w:t xml:space="preserve">frequency components </w:t>
+      </w:r>
+      <w:r>
+        <w:rPr>
+          <w:rFonts w:ascii="Times New Roman" w:hAnsi="Times New Roman" w:cs="Times New Roman"/>
+        </w:rPr>
+        <w:t xml:space="preserve">to better </w:t>
+      </w:r>
+      <w:r>
+        <w:rPr>
+          <w:rFonts w:ascii="Times New Roman" w:hAnsi="Times New Roman" w:cs="Times New Roman"/>
+        </w:rPr>
+        <w:t xml:space="preserve">estimate </w:t>
+      </w:r>
+      <w:r>
+        <w:rPr>
+          <w:rFonts w:ascii="Times New Roman" w:hAnsi="Times New Roman" w:cs="Times New Roman"/>
+        </w:rPr>
+        <w:t>the desired spectrum</w:t>
+      </w:r>
+      <w:r>
+        <w:rPr>
+          <w:rFonts w:ascii="Times New Roman" w:hAnsi="Times New Roman" w:cs="Times New Roman"/>
+        </w:rPr>
+        <w:t>.</w:t>
       </w:r>
     </w:p>
     <w:p>
@@ -19827,8 +19654,10 @@
         <w:rPr>
           <w:rFonts w:ascii="Times New Roman" w:hAnsi="Times New Roman" w:cs="Times New Roman"/>
         </w:rPr>
-        <w:t xml:space="preserve">restricts </w:t>
-      </w:r>
+        <w:t xml:space="preserve">this also limits the </w:t>
+      </w:r>
+      <w:bookmarkStart w:id="0" w:name="_GoBack"/>
+      <w:bookmarkEnd w:id="0"/>
       <w:r>
         <w:rPr>
           <w:rFonts w:ascii="Times New Roman" w:hAnsi="Times New Roman" w:cs="Times New Roman"/>
@@ -20171,8 +20000,6 @@
         </w:rPr>
         <w:t>mainlobe</w:t>
       </w:r>
-      <w:bookmarkStart w:id="0" w:name="_GoBack"/>
-      <w:bookmarkEnd w:id="0"/>
       <w:proofErr w:type="spellEnd"/>
       <w:r>
         <w:rPr>

</xml_diff>